<commit_message>
Update labs list and proposal documents
Added LAB 14 placeholder to labs_and_projects.md. Updated DCDA_30833_Syllabus_Spring_2026.docx and TCU-Syllabus-Template-checklist-MAC-11-01-24.pdf with new content. Removed temporary file ~$DA_30833_Syllabus_Spring_2026.docx.
</commit_message>
<xml_diff>
--- a/proposal/DCDA_30833_Syllabus_Spring_2026.docx
+++ b/proposal/DCDA_30833_Syllabus_Spring_2026.docx
@@ -8,17 +8,26 @@
       </w:pPr>
       <w:bookmarkStart w:id="0" w:name="X08801a1b98b0564054d2c80ffba03cdadd83c63"/>
       <w:r>
-        <w:t>Syllabus: DCDA 30833 — Creative Coding for the Humanities</w:t>
-      </w:r>
-    </w:p>
-    <w:p>
-      <w:pPr>
-        <w:pStyle w:val="Heading2"/>
-      </w:pPr>
+        <w:t>DCDA 30833</w:t>
+      </w:r>
+      <w:r>
+        <w:t>.015</w:t>
+      </w:r>
+      <w:r>
+        <w:t xml:space="preserve"> — Creative Coding </w:t>
+      </w:r>
+      <w:r>
+        <w:t>in</w:t>
+      </w:r>
+      <w:r>
+        <w:t xml:space="preserve"> the Humanities</w:t>
+      </w:r>
       <w:bookmarkStart w:id="1" w:name="course-instructor-information"/>
-      <w:r>
-        <w:t>Course &amp; Instructor Information *</w:t>
-      </w:r>
+    </w:p>
+    <w:p>
+      <w:pPr>
+        <w:pStyle w:val="BodyText"/>
+      </w:pPr>
     </w:p>
     <w:p>
       <w:pPr>
@@ -26,7 +35,10 @@
       </w:pPr>
       <w:bookmarkStart w:id="2" w:name="course"/>
       <w:r>
-        <w:t>Course *</w:t>
+        <w:t xml:space="preserve">Course </w:t>
+      </w:r>
+      <w:r>
+        <w:t xml:space="preserve"> </w:t>
       </w:r>
     </w:p>
     <w:p>
@@ -70,7 +82,13 @@
         <w:t xml:space="preserve"> (</w:t>
       </w:r>
       <w:r>
-        <w:t>Creative Coding for the Humanities,</w:t>
+        <w:t xml:space="preserve">Creative Coding </w:t>
+      </w:r>
+      <w:r>
+        <w:t>in</w:t>
+      </w:r>
+      <w:r>
+        <w:t xml:space="preserve"> the Humanities,</w:t>
       </w:r>
       <w:r>
         <w:t>)</w:t>
@@ -213,7 +231,10 @@
       <w:bookmarkStart w:id="3" w:name="instructor"/>
       <w:bookmarkEnd w:id="2"/>
       <w:r>
-        <w:t>Instructor *</w:t>
+        <w:t xml:space="preserve">Instructor </w:t>
+      </w:r>
+      <w:r>
+        <w:t xml:space="preserve"> </w:t>
       </w:r>
     </w:p>
     <w:p>
@@ -363,20 +384,10 @@
     </w:p>
     <w:p>
       <w:pPr>
-        <w:pStyle w:val="Heading3"/>
-      </w:pPr>
-      <w:bookmarkStart w:id="4" w:name="X2cd7f11ebc3ec06e5d5f49b9c23ff6d486e3319"/>
-      <w:bookmarkEnd w:id="3"/>
-      <w:r>
-        <w:t>Final Evaluative Exercise &amp; Important Dates *</w:t>
-      </w:r>
-    </w:p>
-    <w:p>
-      <w:pPr>
         <w:pStyle w:val="Compact"/>
         <w:numPr>
           <w:ilvl w:val="0"/>
-          <w:numId w:val="4"/>
+          <w:numId w:val="3"/>
         </w:numPr>
       </w:pPr>
       <w:r>
@@ -384,40 +395,183 @@
           <w:b/>
           <w:bCs/>
         </w:rPr>
-        <w:t>Final Project Presentation:</w:t>
-      </w:r>
-      <w:r>
-        <w:t xml:space="preserve"> TBD</w:t>
-      </w:r>
-    </w:p>
-    <w:p>
-      <w:pPr>
-        <w:pStyle w:val="Compact"/>
-        <w:numPr>
-          <w:ilvl w:val="0"/>
-          <w:numId w:val="4"/>
-        </w:numPr>
+        <w:t>Office Phone:</w:t>
+      </w:r>
+      <w:r>
+        <w:t xml:space="preserve"> 817-257-6983</w:t>
+      </w:r>
+    </w:p>
+    <w:p>
+      <w:pPr>
+        <w:pStyle w:val="Heading3"/>
+      </w:pPr>
+      <w:bookmarkStart w:id="4" w:name="X2cd7f11ebc3ec06e5d5f49b9c23ff6d486e3319"/>
+      <w:bookmarkEnd w:id="3"/>
+      <w:r>
+        <w:t xml:space="preserve">Final Evaluative Exercise &amp; Important Dates </w:t>
+      </w:r>
+      <w:r>
+        <w:t xml:space="preserve"> </w:t>
+      </w:r>
+    </w:p>
+    <w:p>
+      <w:pPr>
+        <w:spacing w:after="0"/>
+        <w:ind w:left="720"/>
+      </w:pPr>
+      <w:r>
+        <w:rPr>
+          <w:b/>
+        </w:rPr>
+        <w:t>TBD</w:t>
+      </w:r>
+      <w:r>
+        <w:rPr>
+          <w:b/>
+        </w:rPr>
+        <w:tab/>
+      </w:r>
+      <w:r>
+        <w:rPr>
+          <w:b/>
+        </w:rPr>
+        <w:tab/>
+      </w:r>
+      <w:r>
+        <w:rPr>
+          <w:bCs/>
+        </w:rPr>
+        <w:t>MLK Day Holiday</w:t>
+      </w:r>
+    </w:p>
+    <w:p>
+      <w:pPr>
+        <w:spacing w:after="0"/>
+        <w:ind w:left="720"/>
+      </w:pPr>
+      <w:r>
+        <w:rPr>
+          <w:b/>
+        </w:rPr>
+        <w:t>TBD</w:t>
+      </w:r>
+      <w:r>
+        <w:tab/>
+      </w:r>
+      <w:r>
+        <w:tab/>
+      </w:r>
+      <w:r>
+        <w:t>Spring</w:t>
+      </w:r>
+      <w:r>
+        <w:t xml:space="preserve"> Break begins </w:t>
+      </w:r>
+    </w:p>
+    <w:p>
+      <w:pPr>
+        <w:spacing w:after="0"/>
+        <w:ind w:left="720"/>
       </w:pPr>
       <w:r>
         <w:rPr>
           <w:b/>
           <w:bCs/>
         </w:rPr>
-        <w:t>Last Day to Drop:</w:t>
-      </w:r>
-      <w:r>
-        <w:t xml:space="preserve"> TBD</w:t>
-      </w:r>
-    </w:p>
-    <w:p>
-      <w:pPr>
-        <w:pStyle w:val="BlockText"/>
+        <w:t>TBD</w:t>
+      </w:r>
+      <w:r>
+        <w:tab/>
+      </w:r>
+      <w:r>
+        <w:tab/>
+        <w:t xml:space="preserve">Last day to </w:t>
+      </w:r>
+      <w:r>
+        <w:t>withdraw from</w:t>
+      </w:r>
+      <w:r>
+        <w:t xml:space="preserve"> a class</w:t>
+      </w:r>
+    </w:p>
+    <w:p>
+      <w:pPr>
+        <w:spacing w:after="0"/>
+        <w:ind w:left="720"/>
       </w:pPr>
       <w:r>
         <w:rPr>
           <w:b/>
           <w:bCs/>
         </w:rPr>
+        <w:t>TBD</w:t>
+      </w:r>
+      <w:r>
+        <w:tab/>
+      </w:r>
+      <w:r>
+        <w:tab/>
+        <w:t>Thanksgiving break begins</w:t>
+      </w:r>
+    </w:p>
+    <w:p>
+      <w:pPr>
+        <w:spacing w:after="0"/>
+        <w:ind w:left="720"/>
+      </w:pPr>
+      <w:r>
+        <w:rPr>
+          <w:b/>
+        </w:rPr>
+        <w:t>TBD</w:t>
+      </w:r>
+      <w:r>
+        <w:tab/>
+      </w:r>
+      <w:r>
+        <w:tab/>
+        <w:t>Last day of classes</w:t>
+      </w:r>
+    </w:p>
+    <w:p>
+      <w:pPr>
+        <w:spacing w:after="0"/>
+        <w:ind w:left="720"/>
+      </w:pPr>
+      <w:r>
+        <w:rPr>
+          <w:b/>
+          <w:bCs/>
+        </w:rPr>
+        <w:t>TBD</w:t>
+      </w:r>
+      <w:r>
+        <w:tab/>
+      </w:r>
+      <w:r>
+        <w:tab/>
+      </w:r>
+      <w:r>
+        <w:t>Final Evaluative Exercise</w:t>
+      </w:r>
+      <w:r>
+        <w:t>: Presentations</w:t>
+      </w:r>
+    </w:p>
+    <w:p>
+      <w:pPr>
+        <w:spacing w:after="0"/>
+      </w:pPr>
+    </w:p>
+    <w:p>
+      <w:pPr>
+        <w:spacing w:after="0"/>
+      </w:pPr>
+      <w:r>
+        <w:rPr>
+          <w:b/>
+          <w:bCs/>
+        </w:rPr>
         <w:t>Note for students:</w:t>
       </w:r>
       <w:r>
@@ -429,7 +583,7 @@
         <w:rPr>
           <w:noProof/>
         </w:rPr>
-        <w:pict w14:anchorId="7C7BCDC1">
+        <w:pict w14:anchorId="2BB869D5">
           <v:rect id="_x0000_i1033" alt="" style="width:468pt;height:.05pt;mso-width-percent:0;mso-height-percent:0;mso-width-percent:0;mso-height-percent:0" o:hralign="center" o:hrstd="t" o:hr="t"/>
         </w:pict>
       </w:r>
@@ -442,7 +596,10 @@
       <w:bookmarkEnd w:id="1"/>
       <w:bookmarkEnd w:id="4"/>
       <w:r>
-        <w:t>Student Resources &amp; Policy Information *</w:t>
+        <w:t xml:space="preserve">Student Resources &amp; Policy Information </w:t>
+      </w:r>
+      <w:r>
+        <w:t xml:space="preserve"> </w:t>
       </w:r>
     </w:p>
     <w:p>
@@ -518,14 +675,23 @@
         </w:rPr>
         <w:t xml:space="preserve"> </w:t>
       </w:r>
-      <w:hyperlink r:id="rId5" w:anchor="access" w:history="1">
+      <w:hyperlink r:id="rId7" w:anchor="access" w:history="1">
         <w:r>
           <w:rPr>
             <w:rStyle w:val="Hyperlink"/>
             <w:i/>
             <w:iCs/>
           </w:rPr>
-          <w:t>Student Access and Accommodation</w:t>
+          <w:t xml:space="preserve">Student Access and </w:t>
+        </w:r>
+        <w:r>
+          <w:rPr>
+            <w:rStyle w:val="Hyperlink"/>
+            <w:i/>
+            <w:iCs/>
+          </w:rPr>
+          <w:lastRenderedPageBreak/>
+          <w:t>Accommodation</w:t>
         </w:r>
       </w:hyperlink>
       <w:bookmarkStart w:id="6" w:name="_Toc153290656"/>
@@ -544,7 +710,7 @@
         </w:rPr>
         <w:t xml:space="preserve"> </w:t>
       </w:r>
-      <w:hyperlink r:id="rId6" w:anchor="academicmisconduct" w:history="1">
+      <w:hyperlink r:id="rId8" w:anchor="academicmisconduct" w:history="1">
         <w:r>
           <w:rPr>
             <w:rStyle w:val="Hyperlink"/>
@@ -570,7 +736,7 @@
         </w:rPr>
         <w:t xml:space="preserve">and </w:t>
       </w:r>
-      <w:hyperlink r:id="rId7" w:anchor="emergency" w:history="1">
+      <w:hyperlink r:id="rId9" w:anchor="emergency" w:history="1">
         <w:r>
           <w:rPr>
             <w:rStyle w:val="Hyperlink"/>
@@ -614,7 +780,7 @@
             <wp:effectExtent l="0" t="0" r="5715" b="5715"/>
             <wp:wrapSquare wrapText="bothSides"/>
             <wp:docPr id="1993476588" name="Picture 1993476588" descr="QR Code for link to page: TCU Syllabus Policies and Resources">
-              <a:hlinkClick xmlns:a="http://schemas.openxmlformats.org/drawingml/2006/main" r:id="rId6"/>
+              <a:hlinkClick xmlns:a="http://schemas.openxmlformats.org/drawingml/2006/main" r:id="rId9"/>
             </wp:docPr>
             <wp:cNvGraphicFramePr>
               <a:graphicFrameLocks xmlns:a="http://schemas.openxmlformats.org/drawingml/2006/main" noChangeAspect="1"/>
@@ -624,14 +790,14 @@
                 <pic:pic xmlns:pic="http://schemas.openxmlformats.org/drawingml/2006/picture">
                   <pic:nvPicPr>
                     <pic:cNvPr id="976040080" name="Picture 1" descr="QR Code for link to page: TCU Syllabus Policies and Resources">
-                      <a:hlinkClick r:id="rId6"/>
+                      <a:hlinkClick r:id="rId9"/>
                     </pic:cNvPr>
                     <pic:cNvPicPr>
                       <a:picLocks noChangeAspect="1" noChangeArrowheads="1"/>
                     </pic:cNvPicPr>
                   </pic:nvPicPr>
                   <pic:blipFill>
-                    <a:blip r:embed="rId8" cstate="print">
+                    <a:blip r:embed="rId10" cstate="print">
                       <a:extLst>
                         <a:ext uri="{28A0092B-C50C-407E-A947-70E740481C1C}">
                           <a14:useLocalDpi xmlns:a14="http://schemas.microsoft.com/office/drawing/2010/main" val="0"/>
@@ -678,30 +844,34 @@
           <w:iCs/>
         </w:rPr>
       </w:pPr>
-      <w:r>
+    </w:p>
+    <w:p>
+      <w:pPr>
         <w:rPr>
           <w:b/>
           <w:bCs/>
           <w:i/>
           <w:iCs/>
         </w:rPr>
-        <w:lastRenderedPageBreak/>
-        <w:t>Land Acknowledgement (heading and text optional)</w:t>
-      </w:r>
-    </w:p>
-    <w:p>
-      <w:pPr>
-        <w:rPr>
+      </w:pPr>
+    </w:p>
+    <w:p>
+      <w:pPr>
+        <w:rPr>
+          <w:b/>
+          <w:bCs/>
           <w:i/>
           <w:iCs/>
         </w:rPr>
       </w:pPr>
       <w:r>
         <w:rPr>
+          <w:b/>
+          <w:bCs/>
           <w:i/>
           <w:iCs/>
         </w:rPr>
-        <w:t>TCU acknowledges the many benefits, responsibilities, and relationships of being in this place, which we share with all living beings. We respectfully acknowledge all Native American peoples who have lived on this land since time immemorial. TCU especially acknowledges and pays respect to the Wichita and Affiliated Tribes, upon whose historical homeland our university is located.</w:t>
+        <w:t xml:space="preserve">Land Acknowledgement </w:t>
       </w:r>
     </w:p>
     <w:p>
@@ -711,13 +881,28 @@
           <w:iCs/>
         </w:rPr>
       </w:pPr>
+      <w:r>
+        <w:rPr>
+          <w:i/>
+          <w:iCs/>
+        </w:rPr>
+        <w:t>TCU acknowledges the many benefits, responsibilities, and relationships of being in this place, which we share with all living beings. We respectfully acknowledge all Native American peoples who have lived on this land since time immemorial. TCU especially acknowledges and pays respect to the Wichita and Affiliated Tribes, upon whose historical homeland our university is located.</w:t>
+      </w:r>
+    </w:p>
+    <w:p>
+      <w:pPr>
+        <w:rPr>
+          <w:i/>
+          <w:iCs/>
+        </w:rPr>
+      </w:pPr>
     </w:p>
     <w:p>
       <w:r>
         <w:rPr>
           <w:noProof/>
         </w:rPr>
-        <w:pict w14:anchorId="162F17CB">
+        <w:pict w14:anchorId="467CC3AF">
           <v:rect id="_x0000_i1032" alt="" style="width:468pt;height:.05pt;mso-width-percent:0;mso-height-percent:0;mso-width-percent:0;mso-height-percent:0" o:hralign="center" o:hrstd="t" o:hr="t"/>
         </w:pict>
       </w:r>
@@ -729,7 +914,10 @@
       <w:bookmarkStart w:id="7" w:name="course-description"/>
       <w:bookmarkEnd w:id="5"/>
       <w:r>
-        <w:t>Course Description *</w:t>
+        <w:t xml:space="preserve">Course Description </w:t>
+      </w:r>
+      <w:r>
+        <w:t xml:space="preserve"> </w:t>
       </w:r>
     </w:p>
     <w:p>
@@ -738,7 +926,10 @@
       </w:pPr>
       <w:bookmarkStart w:id="8" w:name="catalog-description"/>
       <w:r>
-        <w:t>Catalog Description *</w:t>
+        <w:t xml:space="preserve">Catalog Description </w:t>
+      </w:r>
+      <w:r>
+        <w:t xml:space="preserve"> </w:t>
       </w:r>
     </w:p>
     <w:p>
@@ -756,7 +947,10 @@
       <w:bookmarkStart w:id="9" w:name="prerequisites-concurrent-enrollment"/>
       <w:bookmarkEnd w:id="8"/>
       <w:r>
-        <w:t>Prerequisites &amp; Concurrent Enrollment *</w:t>
+        <w:t xml:space="preserve">Prerequisites &amp; Concurrent Enrollment </w:t>
+      </w:r>
+      <w:r>
+        <w:t xml:space="preserve"> </w:t>
       </w:r>
     </w:p>
     <w:p>
@@ -788,7 +982,23 @@
           <w:sz w:val="24"/>
           <w:szCs w:val="24"/>
         </w:rPr>
-        <w:t>ne of the following: GEOG 30323, WRIT 20833, or COSC 10603.</w:t>
+        <w:t xml:space="preserve">ne of the following: GEOG 30323, </w:t>
+      </w:r>
+      <w:r>
+        <w:rPr>
+          <w:color w:val="000000"/>
+          <w:sz w:val="24"/>
+          <w:szCs w:val="24"/>
+        </w:rPr>
+        <w:t xml:space="preserve">CRWT 30363, </w:t>
+      </w:r>
+      <w:r>
+        <w:rPr>
+          <w:color w:val="000000"/>
+          <w:sz w:val="24"/>
+          <w:szCs w:val="24"/>
+        </w:rPr>
+        <w:t>WRIT 20833, or COSC 10603.</w:t>
       </w:r>
     </w:p>
     <w:p>
@@ -812,7 +1022,7 @@
         <w:rPr>
           <w:noProof/>
         </w:rPr>
-        <w:pict w14:anchorId="0184E3E1">
+        <w:pict w14:anchorId="745748BF">
           <v:rect id="_x0000_i1031" alt="" style="width:468pt;height:.05pt;mso-width-percent:0;mso-height-percent:0;mso-width-percent:0;mso-height-percent:0" o:hralign="center" o:hrstd="t" o:hr="t"/>
         </w:pict>
       </w:r>
@@ -825,7 +1035,11 @@
       <w:bookmarkEnd w:id="7"/>
       <w:bookmarkEnd w:id="10"/>
       <w:r>
-        <w:t>Course Materials *</w:t>
+        <w:lastRenderedPageBreak/>
+        <w:t xml:space="preserve">Course Materials </w:t>
+      </w:r>
+      <w:r>
+        <w:t xml:space="preserve"> </w:t>
       </w:r>
     </w:p>
     <w:p>
@@ -834,7 +1048,10 @@
       </w:pPr>
       <w:bookmarkStart w:id="12" w:name="required-materials"/>
       <w:r>
-        <w:t>Required Materials *</w:t>
+        <w:t xml:space="preserve">Required Materials </w:t>
+      </w:r>
+      <w:r>
+        <w:t xml:space="preserve"> </w:t>
       </w:r>
     </w:p>
     <w:p>
@@ -939,7 +1156,6 @@
       <w:bookmarkStart w:id="13" w:name="supplementary-resources"/>
       <w:bookmarkEnd w:id="12"/>
       <w:r>
-        <w:lastRenderedPageBreak/>
         <w:t>Supplementary Resources</w:t>
       </w:r>
     </w:p>
@@ -986,7 +1202,7 @@
         <w:rPr>
           <w:noProof/>
         </w:rPr>
-        <w:pict w14:anchorId="7EC9866D">
+        <w:pict w14:anchorId="2E2ECE65">
           <v:rect id="_x0000_i1030" alt="" style="width:468pt;height:.05pt;mso-width-percent:0;mso-height-percent:0;mso-width-percent:0;mso-height-percent:0" o:hralign="center" o:hrstd="t" o:hr="t"/>
         </w:pict>
       </w:r>
@@ -1047,7 +1263,7 @@
         <w:rPr>
           <w:noProof/>
         </w:rPr>
-        <w:pict w14:anchorId="32C9F3EB">
+        <w:pict w14:anchorId="6A136343">
           <v:rect id="_x0000_i1029" alt="" style="width:468pt;height:.05pt;mso-width-percent:0;mso-height-percent:0;mso-width-percent:0;mso-height-percent:0" o:hralign="center" o:hrstd="t" o:hr="t"/>
         </w:pict>
       </w:r>
@@ -1059,7 +1275,10 @@
       <w:bookmarkStart w:id="15" w:name="learning-outcomes"/>
       <w:bookmarkEnd w:id="14"/>
       <w:r>
-        <w:t>Learning Outcomes *</w:t>
+        <w:t xml:space="preserve">Learning Outcomes </w:t>
+      </w:r>
+      <w:r>
+        <w:t xml:space="preserve"> </w:t>
       </w:r>
     </w:p>
     <w:p>
@@ -1068,7 +1287,10 @@
       </w:pPr>
       <w:bookmarkStart w:id="16" w:name="course-learning-outcomes"/>
       <w:r>
-        <w:t>Course Learning Outcomes *</w:t>
+        <w:t xml:space="preserve">Course Learning Outcomes </w:t>
+      </w:r>
+      <w:r>
+        <w:t xml:space="preserve"> </w:t>
       </w:r>
     </w:p>
     <w:p>
@@ -1161,6 +1383,7 @@
         <w:ind w:left="720"/>
       </w:pPr>
       <w:r>
+        <w:lastRenderedPageBreak/>
         <w:t xml:space="preserve">5. </w:t>
       </w:r>
       <w:r>
@@ -1186,14 +1409,52 @@
     </w:p>
     <w:p>
       <w:pPr>
-        <w:pStyle w:val="Compact"/>
-        <w:numPr>
-          <w:ilvl w:val="0"/>
-          <w:numId w:val="9"/>
-        </w:numPr>
-      </w:pPr>
-      <w:r>
-        <w:t>[Insert DCDA Program Outcomes if available]</w:t>
+        <w:ind w:left="360"/>
+      </w:pPr>
+      <w:r>
+        <w:t xml:space="preserve">These </w:t>
+      </w:r>
+      <w:r>
+        <w:t xml:space="preserve">outcomes </w:t>
+      </w:r>
+      <w:r>
+        <w:t xml:space="preserve">are </w:t>
+      </w:r>
+      <w:r>
+        <w:t xml:space="preserve">particular to the </w:t>
+      </w:r>
+      <w:r>
+        <w:t xml:space="preserve">major/minors n </w:t>
+      </w:r>
+      <w:r>
+        <w:t>Digital Culture and Data Analytics (DCDA)</w:t>
+      </w:r>
+      <w:r>
+        <w:t>:</w:t>
+      </w:r>
+    </w:p>
+    <w:p>
+      <w:pPr>
+        <w:pStyle w:val="ListParagraph"/>
+        <w:ind w:left="1080"/>
+      </w:pPr>
+      <w:r>
+        <w:t>Students will develop at least basic proficiency with at least one coding language</w:t>
+      </w:r>
+      <w:r>
+        <w:t>.</w:t>
+      </w:r>
+      <w:r>
+        <w:t xml:space="preserve"> </w:t>
+      </w:r>
+      <w:r>
+        <w:t>[</w:t>
+      </w:r>
+      <w:r>
+        <w:t>DCDA01</w:t>
+      </w:r>
+      <w:r>
+        <w:t>]</w:t>
       </w:r>
     </w:p>
     <w:p>
@@ -1203,7 +1464,7 @@
         <w:rPr>
           <w:noProof/>
         </w:rPr>
-        <w:pict w14:anchorId="7E0BF492">
+        <w:pict w14:anchorId="3364FC75">
           <v:rect id="_x0000_i1028" alt="" style="width:468pt;height:.05pt;mso-width-percent:0;mso-height-percent:0;mso-width-percent:0;mso-height-percent:0" o:hralign="center" o:hrstd="t" o:hr="t"/>
         </w:pict>
       </w:r>
@@ -1216,7 +1477,10 @@
       <w:bookmarkEnd w:id="15"/>
       <w:bookmarkEnd w:id="18"/>
       <w:r>
-        <w:t>Course Requirements *</w:t>
+        <w:t xml:space="preserve">Course Requirements </w:t>
+      </w:r>
+      <w:r>
+        <w:t xml:space="preserve"> </w:t>
       </w:r>
     </w:p>
     <w:p>
@@ -1225,7 +1489,10 @@
       </w:pPr>
       <w:bookmarkStart w:id="20" w:name="assignments"/>
       <w:r>
-        <w:t>Assignments *</w:t>
+        <w:t xml:space="preserve">Assignments </w:t>
+      </w:r>
+      <w:r>
+        <w:t xml:space="preserve"> </w:t>
       </w:r>
     </w:p>
     <w:p>
@@ -1235,11 +1502,6 @@
       <w:r>
         <w:t xml:space="preserve">The course is driven by two main types of work: </w:t>
       </w:r>
-    </w:p>
-    <w:p>
-      <w:pPr>
-        <w:pStyle w:val="FirstParagraph"/>
-      </w:pPr>
     </w:p>
     <w:p>
       <w:pPr>
@@ -1247,17 +1509,53 @@
         <w:ind w:left="720"/>
       </w:pPr>
       <w:r>
-        <w:t xml:space="preserve">1. </w:t>
-      </w:r>
-      <w:r>
         <w:rPr>
           <w:b/>
           <w:bCs/>
         </w:rPr>
+        <w:t>15</w:t>
+      </w:r>
+      <w:r>
+        <w:t xml:space="preserve"> </w:t>
+      </w:r>
+      <w:r>
+        <w:rPr>
+          <w:b/>
+          <w:bCs/>
+        </w:rPr>
         <w:t>Labs (Weekly):</w:t>
       </w:r>
       <w:r>
         <w:t xml:space="preserve"> Low-stakes, technique-focused exercises designed to isolate specific concepts (e.g., “Rule Without Random,” “Text as Object”). </w:t>
+      </w:r>
+    </w:p>
+    <w:p>
+      <w:pPr>
+        <w:pStyle w:val="BodyText"/>
+        <w:ind w:left="720"/>
+      </w:pPr>
+      <w:r>
+        <w:rPr>
+          <w:b/>
+          <w:bCs/>
+        </w:rPr>
+        <w:t>4</w:t>
+      </w:r>
+      <w:r>
+        <w:rPr>
+          <w:b/>
+          <w:bCs/>
+        </w:rPr>
+        <w:t xml:space="preserve"> Threaded Discussion:</w:t>
+      </w:r>
+      <w:r>
+        <w:t xml:space="preserve"> Exercises in collaborative close readings of exemplar works relevant to the modes and genres of </w:t>
+      </w:r>
+      <w:r>
+        <w:t>assigned</w:t>
+      </w:r>
+      <w:r>
+        <w:t xml:space="preserve"> unit.</w:t>
       </w:r>
     </w:p>
     <w:p>
@@ -1266,17 +1564,47 @@
         <w:ind w:left="720"/>
       </w:pPr>
       <w:r>
-        <w:t xml:space="preserve">2. </w:t>
-      </w:r>
-      <w:r>
         <w:rPr>
           <w:b/>
           <w:bCs/>
         </w:rPr>
+        <w:t>6</w:t>
+      </w:r>
+      <w:r>
+        <w:t xml:space="preserve"> </w:t>
+      </w:r>
+      <w:r>
+        <w:rPr>
+          <w:b/>
+          <w:bCs/>
+        </w:rPr>
         <w:t>Projects (Bi-Weekly/Monthly):</w:t>
       </w:r>
       <w:r>
         <w:t xml:space="preserve"> Major creative works that synthesize multiple techniques into a cohesive artistic statement.</w:t>
+      </w:r>
+    </w:p>
+    <w:p>
+      <w:pPr>
+        <w:pStyle w:val="BodyText"/>
+        <w:ind w:left="720"/>
+      </w:pPr>
+      <w:r>
+        <w:rPr>
+          <w:b/>
+          <w:bCs/>
+        </w:rPr>
+        <w:t>3 Self-Reflections:</w:t>
+      </w:r>
+      <w:r>
+        <w:rPr>
+          <w:b/>
+          <w:bCs/>
+        </w:rPr>
+        <w:t xml:space="preserve"> </w:t>
+      </w:r>
+      <w:r>
+        <w:t>Three reflective essays. SR 1 will set the base line of where each student stands at the beginning of their learning journey this semester. SR 2 and SR 3 will serve as kinds of “progress reports” where student track their development and argue for their midterm grade (SR2) and final semester grade (SR3)</w:t>
       </w:r>
     </w:p>
     <w:p>
@@ -1360,6 +1688,7 @@
       <w:bookmarkStart w:id="24" w:name="final-evaluative-exercise"/>
       <w:bookmarkEnd w:id="23"/>
       <w:r>
+        <w:lastRenderedPageBreak/>
         <w:t>Final Evaluative Exercise</w:t>
       </w:r>
     </w:p>
@@ -1387,7 +1716,7 @@
         <w:rPr>
           <w:noProof/>
         </w:rPr>
-        <w:pict w14:anchorId="5CE27EAF">
+        <w:pict w14:anchorId="125F6AEA">
           <v:rect id="_x0000_i1027" alt="" style="width:468pt;height:.05pt;mso-width-percent:0;mso-height-percent:0;mso-width-percent:0;mso-height-percent:0" o:hralign="center" o:hrstd="t" o:hr="t"/>
         </w:pict>
       </w:r>
@@ -1409,7 +1738,10 @@
       </w:pPr>
       <w:bookmarkStart w:id="26" w:name="grading-scales"/>
       <w:r>
-        <w:t>Grading Scale(s) *</w:t>
+        <w:t xml:space="preserve">Grading Scale(s) </w:t>
+      </w:r>
+      <w:r>
+        <w:t xml:space="preserve"> </w:t>
       </w:r>
     </w:p>
     <w:p>
@@ -1465,7 +1797,10 @@
         <w:t>Self-Evaluation:</w:t>
       </w:r>
       <w:r>
-        <w:t xml:space="preserve"> You will regularly reflect on your own learning and progress.</w:t>
+        <w:t xml:space="preserve"> You will regularly reflect on your own learning and progress</w:t>
+      </w:r>
+      <w:r>
+        <w:t xml:space="preserve"> through the course of the semester (see Self-Reflection above)</w:t>
       </w:r>
     </w:p>
     <w:p>
@@ -1496,7 +1831,6 @@
           <w:b/>
           <w:bCs/>
         </w:rPr>
-        <w:lastRenderedPageBreak/>
         <w:t>Why Ungrading?</w:t>
       </w:r>
       <w:r>
@@ -1510,7 +1844,10 @@
       <w:bookmarkStart w:id="27" w:name="late-work"/>
       <w:bookmarkEnd w:id="26"/>
       <w:r>
-        <w:t>Late Work *</w:t>
+        <w:t xml:space="preserve">Late Work </w:t>
+      </w:r>
+      <w:r>
+        <w:t xml:space="preserve"> </w:t>
       </w:r>
     </w:p>
     <w:p>
@@ -1558,7 +1895,10 @@
       <w:bookmarkStart w:id="28" w:name="participation-engagement-attendance"/>
       <w:bookmarkEnd w:id="27"/>
       <w:r>
-        <w:t>Participation, Engagement &amp; Attendance *</w:t>
+        <w:t xml:space="preserve">Participation, Engagement &amp; Attendance </w:t>
+      </w:r>
+      <w:r>
+        <w:t xml:space="preserve"> </w:t>
       </w:r>
     </w:p>
     <w:p>
@@ -1569,35 +1909,1832 @@
         <w:t>Coding is a practice, not just a theory. Attendance in studio sessions is critical for debugging and peer learning.</w:t>
       </w:r>
       <w:r>
-        <w:t xml:space="preserve"> If you missed class, the instructor will not catch you up during class time, as this will slow down the progress of other students. If you need assistance making up missed work, please make appointment before the next class period meets:  </w:t>
-      </w:r>
-    </w:p>
+        <w:t xml:space="preserve"> If you miss class, the instructor will not catch you up during class time, as this will slow down the progress of other students. If you need assistance making up missed work, please make appointment before the next class period meets:  </w:t>
+      </w:r>
+      <w:hyperlink r:id="rId11" w:history="1">
+        <w:r>
+          <w:rPr>
+            <w:rStyle w:val="Hyperlink"/>
+          </w:rPr>
+          <w:t>https://calendly.com/c-rode/appointments</w:t>
+        </w:r>
+      </w:hyperlink>
+    </w:p>
+    <w:p>
+      <w:pPr>
+        <w:pStyle w:val="BodyText"/>
+      </w:pPr>
+    </w:p>
+    <w:p>
+      <w:pPr>
+        <w:pStyle w:val="Heading3"/>
+      </w:pPr>
+      <w:r>
+        <w:t>Course Assignments &amp; Final Grade</w:t>
+      </w:r>
+    </w:p>
+    <w:p>
+      <w:pPr>
+        <w:pStyle w:val="BodyText"/>
+      </w:pPr>
+    </w:p>
+    <w:p>
+      <w:pPr>
+        <w:spacing w:after="160" w:line="259" w:lineRule="auto"/>
+      </w:pPr>
+      <w:r>
+        <w:lastRenderedPageBreak/>
+        <w:t>Listed below is a breakdown of</w:t>
+      </w:r>
+      <w:r>
+        <w:t xml:space="preserve"> course components that will shape and determine your final semester grade</w:t>
+      </w:r>
+      <w:r>
+        <w:t>, presented in the sequence of appearance in the course</w:t>
+      </w:r>
+      <w:r>
+        <w:t>:</w:t>
+      </w:r>
+      <w:r>
+        <w:br/>
+      </w:r>
+    </w:p>
+    <w:p>
+      <w:pPr>
+        <w:spacing w:after="160" w:line="259" w:lineRule="auto"/>
+      </w:pPr>
+    </w:p>
+    <w:tbl>
+      <w:tblPr>
+        <w:tblStyle w:val="ListTable3-Accent5"/>
+        <w:tblW w:w="0" w:type="auto"/>
+        <w:jc w:val="center"/>
+        <w:tblBorders>
+          <w:top w:val="single" w:sz="4" w:space="0" w:color="0070C0"/>
+          <w:left w:val="single" w:sz="4" w:space="0" w:color="0070C0"/>
+          <w:bottom w:val="single" w:sz="4" w:space="0" w:color="0070C0"/>
+          <w:right w:val="single" w:sz="4" w:space="0" w:color="0070C0"/>
+          <w:insideH w:val="single" w:sz="4" w:space="0" w:color="0070C0"/>
+          <w:insideV w:val="single" w:sz="4" w:space="0" w:color="0070C0"/>
+        </w:tblBorders>
+        <w:tblLook w:val="04A0" w:firstRow="1" w:lastRow="0" w:firstColumn="1" w:lastColumn="0" w:noHBand="0" w:noVBand="1"/>
+      </w:tblPr>
+      <w:tblGrid>
+        <w:gridCol w:w="4135"/>
+        <w:gridCol w:w="2340"/>
+      </w:tblGrid>
+      <w:tr>
+        <w:trPr>
+          <w:cnfStyle w:val="100000000000" w:firstRow="1" w:lastRow="0" w:firstColumn="0" w:lastColumn="0" w:oddVBand="0" w:evenVBand="0" w:oddHBand="0" w:evenHBand="0" w:firstRowFirstColumn="0" w:firstRowLastColumn="0" w:lastRowFirstColumn="0" w:lastRowLastColumn="0"/>
+          <w:trHeight w:val="368"/>
+          <w:tblHeader/>
+          <w:jc w:val="center"/>
+        </w:trPr>
+        <w:tc>
+          <w:tcPr>
+            <w:cnfStyle w:val="001000000100" w:firstRow="0" w:lastRow="0" w:firstColumn="1" w:lastColumn="0" w:oddVBand="0" w:evenVBand="0" w:oddHBand="0" w:evenHBand="0" w:firstRowFirstColumn="1" w:firstRowLastColumn="0" w:lastRowFirstColumn="0" w:lastRowLastColumn="0"/>
+            <w:tcW w:w="4135" w:type="dxa"/>
+            <w:shd w:val="clear" w:color="auto" w:fill="auto"/>
+          </w:tcPr>
+          <w:p>
+            <w:pPr>
+              <w:rPr>
+                <w:color w:val="000000" w:themeColor="text1"/>
+              </w:rPr>
+            </w:pPr>
+            <w:r>
+              <w:rPr>
+                <w:color w:val="000000" w:themeColor="text1"/>
+              </w:rPr>
+              <w:t>Course components</w:t>
+            </w:r>
+          </w:p>
+        </w:tc>
+        <w:tc>
+          <w:tcPr>
+            <w:tcW w:w="2340" w:type="dxa"/>
+            <w:shd w:val="clear" w:color="auto" w:fill="auto"/>
+          </w:tcPr>
+          <w:p>
+            <w:pPr>
+              <w:cnfStyle w:val="100000000000" w:firstRow="1" w:lastRow="0" w:firstColumn="0" w:lastColumn="0" w:oddVBand="0" w:evenVBand="0" w:oddHBand="0" w:evenHBand="0" w:firstRowFirstColumn="0" w:firstRowLastColumn="0" w:lastRowFirstColumn="0" w:lastRowLastColumn="0"/>
+              <w:rPr>
+                <w:color w:val="000000" w:themeColor="text1"/>
+              </w:rPr>
+            </w:pPr>
+            <w:r>
+              <w:rPr>
+                <w:color w:val="000000" w:themeColor="text1"/>
+              </w:rPr>
+              <w:t>Learning Outcomes</w:t>
+            </w:r>
+          </w:p>
+        </w:tc>
+      </w:tr>
+      <w:tr>
+        <w:trPr>
+          <w:cnfStyle w:val="000000100000" w:firstRow="0" w:lastRow="0" w:firstColumn="0" w:lastColumn="0" w:oddVBand="0" w:evenVBand="0" w:oddHBand="1" w:evenHBand="0" w:firstRowFirstColumn="0" w:firstRowLastColumn="0" w:lastRowFirstColumn="0" w:lastRowLastColumn="0"/>
+          <w:trHeight w:hRule="exact" w:val="288"/>
+          <w:jc w:val="center"/>
+        </w:trPr>
+        <w:tc>
+          <w:tcPr>
+            <w:cnfStyle w:val="001000000000" w:firstRow="0" w:lastRow="0" w:firstColumn="1" w:lastColumn="0" w:oddVBand="0" w:evenVBand="0" w:oddHBand="0" w:evenHBand="0" w:firstRowFirstColumn="0" w:firstRowLastColumn="0" w:lastRowFirstColumn="0" w:lastRowLastColumn="0"/>
+            <w:tcW w:w="4135" w:type="dxa"/>
+            <w:vAlign w:val="center"/>
+          </w:tcPr>
+          <w:p>
+            <w:pPr>
+              <w:rPr>
+                <w:b w:val="0"/>
+              </w:rPr>
+            </w:pPr>
+            <w:r>
+              <w:rPr>
+                <w:b w:val="0"/>
+              </w:rPr>
+              <w:t>Lab 3</w:t>
+            </w:r>
+            <w:r>
+              <w:rPr>
+                <w:b w:val="0"/>
+              </w:rPr>
+              <w:t xml:space="preserve"> (</w:t>
+            </w:r>
+            <w:r>
+              <w:rPr>
+                <w:b w:val="0"/>
+              </w:rPr>
+              <w:t>15</w:t>
+            </w:r>
+            <w:r>
+              <w:rPr>
+                <w:b w:val="0"/>
+              </w:rPr>
+              <w:t>)</w:t>
+            </w:r>
+          </w:p>
+        </w:tc>
+        <w:tc>
+          <w:tcPr>
+            <w:tcW w:w="2340" w:type="dxa"/>
+          </w:tcPr>
+          <w:p>
+            <w:pPr>
+              <w:jc w:val="center"/>
+              <w:cnfStyle w:val="000000100000" w:firstRow="0" w:lastRow="0" w:firstColumn="0" w:lastColumn="0" w:oddVBand="0" w:evenVBand="0" w:oddHBand="1" w:evenHBand="0" w:firstRowFirstColumn="0" w:firstRowLastColumn="0" w:lastRowFirstColumn="0" w:lastRowLastColumn="0"/>
+            </w:pPr>
+            <w:r>
+              <w:t>CLO 1,2, 4; DCDA 01</w:t>
+            </w:r>
+          </w:p>
+        </w:tc>
+      </w:tr>
+      <w:tr>
+        <w:trPr>
+          <w:trHeight w:hRule="exact" w:val="288"/>
+          <w:jc w:val="center"/>
+        </w:trPr>
+        <w:tc>
+          <w:tcPr>
+            <w:cnfStyle w:val="001000000000" w:firstRow="0" w:lastRow="0" w:firstColumn="1" w:lastColumn="0" w:oddVBand="0" w:evenVBand="0" w:oddHBand="0" w:evenHBand="0" w:firstRowFirstColumn="0" w:firstRowLastColumn="0" w:lastRowFirstColumn="0" w:lastRowLastColumn="0"/>
+            <w:tcW w:w="4135" w:type="dxa"/>
+            <w:vAlign w:val="center"/>
+          </w:tcPr>
+          <w:p>
+            <w:pPr>
+              <w:rPr>
+                <w:b w:val="0"/>
+              </w:rPr>
+            </w:pPr>
+            <w:r>
+              <w:rPr>
+                <w:b w:val="0"/>
+              </w:rPr>
+              <w:t>Threaded Discussions (</w:t>
+            </w:r>
+            <w:r>
+              <w:rPr>
+                <w:b w:val="0"/>
+              </w:rPr>
+              <w:t>4</w:t>
+            </w:r>
+            <w:r>
+              <w:rPr>
+                <w:b w:val="0"/>
+              </w:rPr>
+              <w:t>)</w:t>
+            </w:r>
+          </w:p>
+        </w:tc>
+        <w:tc>
+          <w:tcPr>
+            <w:tcW w:w="2340" w:type="dxa"/>
+          </w:tcPr>
+          <w:p>
+            <w:pPr>
+              <w:jc w:val="center"/>
+              <w:cnfStyle w:val="000000000000" w:firstRow="0" w:lastRow="0" w:firstColumn="0" w:lastColumn="0" w:oddVBand="0" w:evenVBand="0" w:oddHBand="0" w:evenHBand="0" w:firstRowFirstColumn="0" w:firstRowLastColumn="0" w:lastRowFirstColumn="0" w:lastRowLastColumn="0"/>
+            </w:pPr>
+            <w:r>
+              <w:t>CLO 1, 3, 4</w:t>
+            </w:r>
+          </w:p>
+        </w:tc>
+      </w:tr>
+      <w:tr>
+        <w:trPr>
+          <w:cnfStyle w:val="000000100000" w:firstRow="0" w:lastRow="0" w:firstColumn="0" w:lastColumn="0" w:oddVBand="0" w:evenVBand="0" w:oddHBand="1" w:evenHBand="0" w:firstRowFirstColumn="0" w:firstRowLastColumn="0" w:lastRowFirstColumn="0" w:lastRowLastColumn="0"/>
+          <w:trHeight w:hRule="exact" w:val="288"/>
+          <w:jc w:val="center"/>
+        </w:trPr>
+        <w:tc>
+          <w:tcPr>
+            <w:cnfStyle w:val="001000000000" w:firstRow="0" w:lastRow="0" w:firstColumn="1" w:lastColumn="0" w:oddVBand="0" w:evenVBand="0" w:oddHBand="0" w:evenHBand="0" w:firstRowFirstColumn="0" w:firstRowLastColumn="0" w:lastRowFirstColumn="0" w:lastRowLastColumn="0"/>
+            <w:tcW w:w="4135" w:type="dxa"/>
+            <w:vAlign w:val="center"/>
+          </w:tcPr>
+          <w:p>
+            <w:pPr>
+              <w:rPr>
+                <w:b w:val="0"/>
+              </w:rPr>
+            </w:pPr>
+            <w:r>
+              <w:rPr>
+                <w:b w:val="0"/>
+              </w:rPr>
+              <w:t>Self-Reflection Essays (3)</w:t>
+            </w:r>
+          </w:p>
+        </w:tc>
+        <w:tc>
+          <w:tcPr>
+            <w:tcW w:w="2340" w:type="dxa"/>
+          </w:tcPr>
+          <w:p>
+            <w:pPr>
+              <w:cnfStyle w:val="000000100000" w:firstRow="0" w:lastRow="0" w:firstColumn="0" w:lastColumn="0" w:oddVBand="0" w:evenVBand="0" w:oddHBand="1" w:evenHBand="0" w:firstRowFirstColumn="0" w:firstRowLastColumn="0" w:lastRowFirstColumn="0" w:lastRowLastColumn="0"/>
+            </w:pPr>
+            <w:r>
+              <w:t>CLO 1, 3, 4</w:t>
+            </w:r>
+          </w:p>
+          <w:p>
+            <w:pPr>
+              <w:cnfStyle w:val="000000100000" w:firstRow="0" w:lastRow="0" w:firstColumn="0" w:lastColumn="0" w:oddVBand="0" w:evenVBand="0" w:oddHBand="1" w:evenHBand="0" w:firstRowFirstColumn="0" w:firstRowLastColumn="0" w:lastRowFirstColumn="0" w:lastRowLastColumn="0"/>
+            </w:pPr>
+          </w:p>
+        </w:tc>
+      </w:tr>
+      <w:tr>
+        <w:trPr>
+          <w:trHeight w:hRule="exact" w:val="288"/>
+          <w:jc w:val="center"/>
+        </w:trPr>
+        <w:tc>
+          <w:tcPr>
+            <w:cnfStyle w:val="001000000000" w:firstRow="0" w:lastRow="0" w:firstColumn="1" w:lastColumn="0" w:oddVBand="0" w:evenVBand="0" w:oddHBand="0" w:evenHBand="0" w:firstRowFirstColumn="0" w:firstRowLastColumn="0" w:lastRowFirstColumn="0" w:lastRowLastColumn="0"/>
+            <w:tcW w:w="4135" w:type="dxa"/>
+            <w:vAlign w:val="center"/>
+          </w:tcPr>
+          <w:p>
+            <w:pPr>
+              <w:rPr>
+                <w:b w:val="0"/>
+              </w:rPr>
+            </w:pPr>
+            <w:r>
+              <w:rPr>
+                <w:b w:val="0"/>
+              </w:rPr>
+              <w:t>Projects (6)</w:t>
+            </w:r>
+          </w:p>
+        </w:tc>
+        <w:tc>
+          <w:tcPr>
+            <w:tcW w:w="2340" w:type="dxa"/>
+          </w:tcPr>
+          <w:p>
+            <w:pPr>
+              <w:jc w:val="center"/>
+              <w:cnfStyle w:val="000000000000" w:firstRow="0" w:lastRow="0" w:firstColumn="0" w:lastColumn="0" w:oddVBand="0" w:evenVBand="0" w:oddHBand="0" w:evenHBand="0" w:firstRowFirstColumn="0" w:firstRowLastColumn="0" w:lastRowFirstColumn="0" w:lastRowLastColumn="0"/>
+            </w:pPr>
+            <w:r>
+              <w:t xml:space="preserve">CLO </w:t>
+            </w:r>
+            <w:r>
+              <w:t>1, 2, 3, 4</w:t>
+            </w:r>
+            <w:r>
+              <w:t>; DCDA01</w:t>
+            </w:r>
+          </w:p>
+        </w:tc>
+      </w:tr>
+    </w:tbl>
     <w:p>
       <w:r>
         <w:rPr>
           <w:noProof/>
         </w:rPr>
-        <w:pict w14:anchorId="7FD68251">
+        <w:pict w14:anchorId="205B6EDC">
           <v:rect id="_x0000_i1026" alt="" style="width:468pt;height:.05pt;mso-width-percent:0;mso-height-percent:0;mso-width-percent:0;mso-height-percent:0" o:hralign="center" o:hrstd="t" o:hr="t"/>
         </w:pict>
       </w:r>
     </w:p>
     <w:p>
       <w:pPr>
-        <w:pStyle w:val="Heading2"/>
+        <w:pStyle w:val="Heading1"/>
+        <w:spacing w:before="0" w:after="0"/>
       </w:pPr>
       <w:bookmarkStart w:id="29" w:name="course-policies"/>
+      <w:bookmarkStart w:id="30" w:name="_Toc197069848"/>
       <w:bookmarkEnd w:id="25"/>
       <w:bookmarkEnd w:id="28"/>
       <w:r>
+        <w:t>Grading Scale</w:t>
+      </w:r>
+      <w:bookmarkEnd w:id="30"/>
+    </w:p>
+    <w:p>
+      <w:pPr>
+        <w:shd w:val="clear" w:color="auto" w:fill="FFFFFF"/>
+        <w:rPr>
+          <w:spacing w:val="-2"/>
+        </w:rPr>
+      </w:pPr>
+      <w:r>
+        <w:rPr>
+          <w:color w:val="403C3D"/>
+        </w:rPr>
+        <w:br/>
+      </w:r>
+      <w:r>
+        <w:rPr>
+          <w:color w:val="403C3D"/>
+        </w:rPr>
+        <w:t xml:space="preserve">For your reference, </w:t>
+      </w:r>
+      <w:r>
+        <w:rPr>
+          <w:color w:val="403C3D"/>
+        </w:rPr>
+        <w:t>t</w:t>
+      </w:r>
+      <w:r>
+        <w:t>he</w:t>
+      </w:r>
+      <w:r>
+        <w:rPr>
+          <w:spacing w:val="-3"/>
+        </w:rPr>
+        <w:t xml:space="preserve"> </w:t>
+      </w:r>
+      <w:hyperlink r:id="rId12" w:anchor="grading" w:history="1">
+        <w:r>
+          <w:rPr>
+            <w:rStyle w:val="Hyperlink"/>
+          </w:rPr>
+          <w:t>faculty</w:t>
+        </w:r>
+        <w:r>
+          <w:rPr>
+            <w:rStyle w:val="Hyperlink"/>
+            <w:spacing w:val="-2"/>
+          </w:rPr>
+          <w:t xml:space="preserve"> </w:t>
+        </w:r>
+        <w:r>
+          <w:rPr>
+            <w:rStyle w:val="Hyperlink"/>
+          </w:rPr>
+          <w:t>definition</w:t>
+        </w:r>
+        <w:r>
+          <w:rPr>
+            <w:rStyle w:val="Hyperlink"/>
+            <w:spacing w:val="-3"/>
+          </w:rPr>
+          <w:t xml:space="preserve"> </w:t>
+        </w:r>
+        <w:r>
+          <w:rPr>
+            <w:rStyle w:val="Hyperlink"/>
+          </w:rPr>
+          <w:t>of</w:t>
+        </w:r>
+        <w:r>
+          <w:rPr>
+            <w:rStyle w:val="Hyperlink"/>
+            <w:spacing w:val="-3"/>
+          </w:rPr>
+          <w:t xml:space="preserve"> </w:t>
+        </w:r>
+        <w:r>
+          <w:rPr>
+            <w:rStyle w:val="Hyperlink"/>
+          </w:rPr>
+          <w:t>grades</w:t>
+        </w:r>
+      </w:hyperlink>
+      <w:r>
+        <w:t>,</w:t>
+      </w:r>
+      <w:r>
+        <w:rPr>
+          <w:spacing w:val="-3"/>
+        </w:rPr>
+        <w:t xml:space="preserve"> </w:t>
+      </w:r>
+      <w:r>
+        <w:t>and</w:t>
+      </w:r>
+      <w:r>
+        <w:rPr>
+          <w:spacing w:val="-5"/>
+        </w:rPr>
+        <w:t xml:space="preserve"> </w:t>
+      </w:r>
+      <w:r>
+        <w:t>the</w:t>
+      </w:r>
+      <w:r>
+        <w:rPr>
+          <w:spacing w:val="-3"/>
+        </w:rPr>
+        <w:t xml:space="preserve"> letter/</w:t>
+      </w:r>
+      <w:r>
+        <w:t>percentage</w:t>
+      </w:r>
+      <w:r>
+        <w:rPr>
+          <w:spacing w:val="-1"/>
+        </w:rPr>
+        <w:t xml:space="preserve"> </w:t>
+      </w:r>
+      <w:r>
+        <w:t>system</w:t>
+      </w:r>
+      <w:r>
+        <w:rPr>
+          <w:spacing w:val="-1"/>
+        </w:rPr>
+        <w:t xml:space="preserve"> </w:t>
+      </w:r>
+      <w:r>
+        <w:t>designed</w:t>
+      </w:r>
+      <w:r>
+        <w:rPr>
+          <w:spacing w:val="-5"/>
+        </w:rPr>
+        <w:t xml:space="preserve"> </w:t>
+      </w:r>
+      <w:r>
+        <w:t>to</w:t>
+      </w:r>
+      <w:r>
+        <w:rPr>
+          <w:spacing w:val="-5"/>
+        </w:rPr>
+        <w:t xml:space="preserve"> </w:t>
+      </w:r>
+      <w:r>
+        <w:t>indicate</w:t>
+      </w:r>
+      <w:r>
+        <w:rPr>
+          <w:spacing w:val="-5"/>
+        </w:rPr>
+        <w:t xml:space="preserve"> </w:t>
+      </w:r>
+      <w:r>
+        <w:t>quality</w:t>
+      </w:r>
+      <w:r>
+        <w:rPr>
+          <w:spacing w:val="-2"/>
+        </w:rPr>
+        <w:t xml:space="preserve"> </w:t>
+      </w:r>
+      <w:r>
+        <w:t>of</w:t>
+      </w:r>
+      <w:r>
+        <w:rPr>
+          <w:spacing w:val="-3"/>
+        </w:rPr>
+        <w:t xml:space="preserve"> </w:t>
+      </w:r>
+      <w:r>
+        <w:t>work in this class,</w:t>
+      </w:r>
+      <w:r>
+        <w:rPr>
+          <w:spacing w:val="-1"/>
+        </w:rPr>
+        <w:t xml:space="preserve"> </w:t>
+      </w:r>
+      <w:r>
+        <w:t>is</w:t>
+      </w:r>
+      <w:r>
+        <w:rPr>
+          <w:spacing w:val="-2"/>
+        </w:rPr>
+        <w:t xml:space="preserve"> </w:t>
+      </w:r>
+      <w:r>
+        <w:t xml:space="preserve">as </w:t>
+      </w:r>
+      <w:r>
+        <w:rPr>
+          <w:spacing w:val="-2"/>
+        </w:rPr>
+        <w:t>follows:</w:t>
+      </w:r>
+    </w:p>
+    <w:p>
+      <w:pPr>
+        <w:pStyle w:val="BodyText"/>
+        <w:spacing w:before="6"/>
+        <w:rPr>
+          <w:sz w:val="14"/>
+        </w:rPr>
+      </w:pPr>
+    </w:p>
+    <w:tbl>
+      <w:tblPr>
+        <w:tblStyle w:val="TableGrid"/>
+        <w:tblW w:w="6115" w:type="dxa"/>
+        <w:jc w:val="center"/>
+        <w:tblLayout w:type="fixed"/>
+        <w:tblLook w:val="01E0" w:firstRow="1" w:lastRow="1" w:firstColumn="1" w:lastColumn="1" w:noHBand="0" w:noVBand="0"/>
+      </w:tblPr>
+      <w:tblGrid>
+        <w:gridCol w:w="1620"/>
+        <w:gridCol w:w="1435"/>
+        <w:gridCol w:w="3060"/>
+      </w:tblGrid>
+      <w:tr>
+        <w:trPr>
+          <w:trHeight w:val="286"/>
+          <w:jc w:val="center"/>
+        </w:trPr>
+        <w:tc>
+          <w:tcPr>
+            <w:tcW w:w="1620" w:type="dxa"/>
+            <w:vAlign w:val="center"/>
+          </w:tcPr>
+          <w:p>
+            <w:pPr>
+              <w:pStyle w:val="TableParagraph"/>
+              <w:spacing w:before="1"/>
+              <w:ind w:left="108"/>
+              <w:jc w:val="center"/>
+              <w:rPr>
+                <w:b/>
+                <w:sz w:val="18"/>
+                <w:szCs w:val="20"/>
+              </w:rPr>
+            </w:pPr>
+            <w:r>
+              <w:rPr>
+                <w:b/>
+                <w:sz w:val="18"/>
+                <w:szCs w:val="20"/>
+              </w:rPr>
+              <w:t>Work Quality</w:t>
+            </w:r>
+          </w:p>
+        </w:tc>
+        <w:tc>
+          <w:tcPr>
+            <w:tcW w:w="1435" w:type="dxa"/>
+            <w:vAlign w:val="center"/>
+          </w:tcPr>
+          <w:p>
+            <w:pPr>
+              <w:pStyle w:val="TableParagraph"/>
+              <w:spacing w:before="1"/>
+              <w:ind w:left="108"/>
+              <w:jc w:val="center"/>
+              <w:rPr>
+                <w:b/>
+                <w:sz w:val="18"/>
+                <w:szCs w:val="20"/>
+              </w:rPr>
+            </w:pPr>
+            <w:r>
+              <w:rPr>
+                <w:b/>
+                <w:sz w:val="18"/>
+                <w:szCs w:val="20"/>
+              </w:rPr>
+              <w:t xml:space="preserve">Letter </w:t>
+            </w:r>
+            <w:r>
+              <w:rPr>
+                <w:b/>
+                <w:spacing w:val="-2"/>
+                <w:sz w:val="18"/>
+                <w:szCs w:val="20"/>
+              </w:rPr>
+              <w:t>Grade</w:t>
+            </w:r>
+          </w:p>
+        </w:tc>
+        <w:tc>
+          <w:tcPr>
+            <w:tcW w:w="3060" w:type="dxa"/>
+            <w:vAlign w:val="center"/>
+          </w:tcPr>
+          <w:p>
+            <w:pPr>
+              <w:pStyle w:val="TableParagraph"/>
+              <w:spacing w:before="1"/>
+              <w:ind w:left="108"/>
+              <w:jc w:val="center"/>
+              <w:rPr>
+                <w:b/>
+                <w:sz w:val="18"/>
+                <w:szCs w:val="20"/>
+              </w:rPr>
+            </w:pPr>
+            <w:r>
+              <w:rPr>
+                <w:b/>
+                <w:sz w:val="18"/>
+                <w:szCs w:val="20"/>
+              </w:rPr>
+              <w:t>Semester Grade</w:t>
+            </w:r>
+            <w:r>
+              <w:rPr>
+                <w:b/>
+                <w:spacing w:val="-2"/>
+                <w:sz w:val="18"/>
+                <w:szCs w:val="20"/>
+              </w:rPr>
+              <w:t xml:space="preserve"> Points (GPA)</w:t>
+            </w:r>
+          </w:p>
+        </w:tc>
+      </w:tr>
+      <w:tr>
+        <w:trPr>
+          <w:trHeight w:val="287"/>
+          <w:jc w:val="center"/>
+        </w:trPr>
+        <w:tc>
+          <w:tcPr>
+            <w:tcW w:w="1620" w:type="dxa"/>
+            <w:vAlign w:val="center"/>
+          </w:tcPr>
+          <w:p>
+            <w:pPr>
+              <w:pStyle w:val="TableParagraph"/>
+              <w:spacing w:before="1"/>
+              <w:ind w:left="108"/>
+              <w:rPr>
+                <w:spacing w:val="-4"/>
+                <w:sz w:val="18"/>
+                <w:szCs w:val="20"/>
+              </w:rPr>
+            </w:pPr>
+            <w:r>
+              <w:rPr>
+                <w:spacing w:val="-2"/>
+                <w:sz w:val="18"/>
+                <w:szCs w:val="20"/>
+              </w:rPr>
+              <w:t>Excellent</w:t>
+            </w:r>
+          </w:p>
+        </w:tc>
+        <w:tc>
+          <w:tcPr>
+            <w:tcW w:w="1435" w:type="dxa"/>
+            <w:vAlign w:val="center"/>
+          </w:tcPr>
+          <w:p>
+            <w:pPr>
+              <w:pStyle w:val="TableParagraph"/>
+              <w:spacing w:before="1"/>
+              <w:ind w:left="108"/>
+              <w:rPr>
+                <w:sz w:val="18"/>
+                <w:szCs w:val="20"/>
+              </w:rPr>
+            </w:pPr>
+            <w:r>
+              <w:rPr>
+                <w:spacing w:val="-10"/>
+                <w:sz w:val="18"/>
+                <w:szCs w:val="20"/>
+              </w:rPr>
+              <w:t>A</w:t>
+            </w:r>
+          </w:p>
+        </w:tc>
+        <w:tc>
+          <w:tcPr>
+            <w:tcW w:w="3060" w:type="dxa"/>
+            <w:vAlign w:val="center"/>
+          </w:tcPr>
+          <w:p>
+            <w:pPr>
+              <w:pStyle w:val="TableParagraph"/>
+              <w:spacing w:before="1"/>
+              <w:ind w:left="108"/>
+              <w:jc w:val="center"/>
+              <w:rPr>
+                <w:sz w:val="18"/>
+                <w:szCs w:val="20"/>
+              </w:rPr>
+            </w:pPr>
+            <w:r>
+              <w:rPr>
+                <w:spacing w:val="-4"/>
+                <w:sz w:val="18"/>
+                <w:szCs w:val="20"/>
+              </w:rPr>
+              <w:t>4.00</w:t>
+            </w:r>
+          </w:p>
+        </w:tc>
+      </w:tr>
+      <w:tr>
+        <w:trPr>
+          <w:trHeight w:val="286"/>
+          <w:jc w:val="center"/>
+        </w:trPr>
+        <w:tc>
+          <w:tcPr>
+            <w:tcW w:w="1620" w:type="dxa"/>
+            <w:vAlign w:val="center"/>
+          </w:tcPr>
+          <w:p>
+            <w:pPr>
+              <w:pStyle w:val="TableParagraph"/>
+              <w:spacing w:before="1"/>
+              <w:ind w:left="108"/>
+              <w:rPr>
+                <w:spacing w:val="-4"/>
+                <w:sz w:val="18"/>
+                <w:szCs w:val="20"/>
+              </w:rPr>
+            </w:pPr>
+          </w:p>
+        </w:tc>
+        <w:tc>
+          <w:tcPr>
+            <w:tcW w:w="1435" w:type="dxa"/>
+            <w:vAlign w:val="center"/>
+          </w:tcPr>
+          <w:p>
+            <w:pPr>
+              <w:pStyle w:val="TableParagraph"/>
+              <w:spacing w:before="1"/>
+              <w:ind w:left="108"/>
+              <w:rPr>
+                <w:sz w:val="18"/>
+                <w:szCs w:val="20"/>
+              </w:rPr>
+            </w:pPr>
+            <w:r>
+              <w:rPr>
+                <w:spacing w:val="-5"/>
+                <w:sz w:val="18"/>
+                <w:szCs w:val="20"/>
+              </w:rPr>
+              <w:t>A-</w:t>
+            </w:r>
+          </w:p>
+        </w:tc>
+        <w:tc>
+          <w:tcPr>
+            <w:tcW w:w="3060" w:type="dxa"/>
+            <w:vAlign w:val="center"/>
+          </w:tcPr>
+          <w:p>
+            <w:pPr>
+              <w:pStyle w:val="TableParagraph"/>
+              <w:spacing w:before="1"/>
+              <w:ind w:left="108"/>
+              <w:jc w:val="center"/>
+              <w:rPr>
+                <w:sz w:val="18"/>
+                <w:szCs w:val="20"/>
+              </w:rPr>
+            </w:pPr>
+            <w:r>
+              <w:rPr>
+                <w:spacing w:val="-4"/>
+                <w:sz w:val="18"/>
+                <w:szCs w:val="20"/>
+              </w:rPr>
+              <w:t>3.67</w:t>
+            </w:r>
+          </w:p>
+        </w:tc>
+      </w:tr>
+      <w:tr>
+        <w:trPr>
+          <w:trHeight w:val="287"/>
+          <w:jc w:val="center"/>
+        </w:trPr>
+        <w:tc>
+          <w:tcPr>
+            <w:tcW w:w="1620" w:type="dxa"/>
+            <w:vAlign w:val="center"/>
+          </w:tcPr>
+          <w:p>
+            <w:pPr>
+              <w:pStyle w:val="TableParagraph"/>
+              <w:spacing w:before="1"/>
+              <w:ind w:left="108"/>
+              <w:rPr>
+                <w:spacing w:val="-4"/>
+                <w:sz w:val="18"/>
+                <w:szCs w:val="20"/>
+              </w:rPr>
+            </w:pPr>
+          </w:p>
+        </w:tc>
+        <w:tc>
+          <w:tcPr>
+            <w:tcW w:w="1435" w:type="dxa"/>
+            <w:vAlign w:val="center"/>
+          </w:tcPr>
+          <w:p>
+            <w:pPr>
+              <w:pStyle w:val="TableParagraph"/>
+              <w:spacing w:before="1"/>
+              <w:ind w:left="108"/>
+              <w:rPr>
+                <w:sz w:val="18"/>
+                <w:szCs w:val="20"/>
+              </w:rPr>
+            </w:pPr>
+            <w:r>
+              <w:rPr>
+                <w:spacing w:val="-5"/>
+                <w:sz w:val="18"/>
+                <w:szCs w:val="20"/>
+              </w:rPr>
+              <w:t>B+</w:t>
+            </w:r>
+          </w:p>
+        </w:tc>
+        <w:tc>
+          <w:tcPr>
+            <w:tcW w:w="3060" w:type="dxa"/>
+            <w:vAlign w:val="center"/>
+          </w:tcPr>
+          <w:p>
+            <w:pPr>
+              <w:pStyle w:val="TableParagraph"/>
+              <w:spacing w:before="1"/>
+              <w:ind w:left="108"/>
+              <w:jc w:val="center"/>
+              <w:rPr>
+                <w:sz w:val="18"/>
+                <w:szCs w:val="20"/>
+              </w:rPr>
+            </w:pPr>
+            <w:r>
+              <w:rPr>
+                <w:spacing w:val="-4"/>
+                <w:sz w:val="18"/>
+                <w:szCs w:val="20"/>
+              </w:rPr>
+              <w:t>3.33</w:t>
+            </w:r>
+          </w:p>
+        </w:tc>
+      </w:tr>
+      <w:tr>
+        <w:trPr>
+          <w:trHeight w:val="286"/>
+          <w:jc w:val="center"/>
+        </w:trPr>
+        <w:tc>
+          <w:tcPr>
+            <w:tcW w:w="1620" w:type="dxa"/>
+            <w:vAlign w:val="center"/>
+          </w:tcPr>
+          <w:p>
+            <w:pPr>
+              <w:pStyle w:val="TableParagraph"/>
+              <w:spacing w:before="1"/>
+              <w:ind w:left="108"/>
+              <w:rPr>
+                <w:spacing w:val="-4"/>
+                <w:sz w:val="18"/>
+                <w:szCs w:val="20"/>
+              </w:rPr>
+            </w:pPr>
+            <w:r>
+              <w:rPr>
+                <w:spacing w:val="-4"/>
+                <w:sz w:val="18"/>
+                <w:szCs w:val="20"/>
+              </w:rPr>
+              <w:t>Good</w:t>
+            </w:r>
+          </w:p>
+        </w:tc>
+        <w:tc>
+          <w:tcPr>
+            <w:tcW w:w="1435" w:type="dxa"/>
+            <w:vAlign w:val="center"/>
+          </w:tcPr>
+          <w:p>
+            <w:pPr>
+              <w:pStyle w:val="TableParagraph"/>
+              <w:spacing w:before="1"/>
+              <w:ind w:left="108"/>
+              <w:rPr>
+                <w:sz w:val="18"/>
+                <w:szCs w:val="20"/>
+              </w:rPr>
+            </w:pPr>
+            <w:r>
+              <w:rPr>
+                <w:spacing w:val="-10"/>
+                <w:sz w:val="18"/>
+                <w:szCs w:val="20"/>
+              </w:rPr>
+              <w:t>B</w:t>
+            </w:r>
+          </w:p>
+        </w:tc>
+        <w:tc>
+          <w:tcPr>
+            <w:tcW w:w="3060" w:type="dxa"/>
+            <w:vAlign w:val="center"/>
+          </w:tcPr>
+          <w:p>
+            <w:pPr>
+              <w:pStyle w:val="TableParagraph"/>
+              <w:spacing w:before="1"/>
+              <w:ind w:left="108"/>
+              <w:jc w:val="center"/>
+              <w:rPr>
+                <w:sz w:val="18"/>
+                <w:szCs w:val="20"/>
+              </w:rPr>
+            </w:pPr>
+            <w:r>
+              <w:rPr>
+                <w:spacing w:val="-4"/>
+                <w:sz w:val="18"/>
+                <w:szCs w:val="20"/>
+              </w:rPr>
+              <w:t>3.00</w:t>
+            </w:r>
+          </w:p>
+        </w:tc>
+      </w:tr>
+      <w:tr>
+        <w:trPr>
+          <w:trHeight w:val="286"/>
+          <w:jc w:val="center"/>
+        </w:trPr>
+        <w:tc>
+          <w:tcPr>
+            <w:tcW w:w="1620" w:type="dxa"/>
+            <w:vAlign w:val="center"/>
+          </w:tcPr>
+          <w:p>
+            <w:pPr>
+              <w:pStyle w:val="TableParagraph"/>
+              <w:spacing w:before="1"/>
+              <w:ind w:left="108"/>
+              <w:rPr>
+                <w:spacing w:val="-4"/>
+                <w:sz w:val="18"/>
+                <w:szCs w:val="20"/>
+              </w:rPr>
+            </w:pPr>
+          </w:p>
+        </w:tc>
+        <w:tc>
+          <w:tcPr>
+            <w:tcW w:w="1435" w:type="dxa"/>
+            <w:vAlign w:val="center"/>
+          </w:tcPr>
+          <w:p>
+            <w:pPr>
+              <w:pStyle w:val="TableParagraph"/>
+              <w:spacing w:before="1"/>
+              <w:ind w:left="108"/>
+              <w:rPr>
+                <w:sz w:val="18"/>
+                <w:szCs w:val="20"/>
+              </w:rPr>
+            </w:pPr>
+            <w:r>
+              <w:rPr>
+                <w:spacing w:val="-5"/>
+                <w:sz w:val="18"/>
+                <w:szCs w:val="20"/>
+              </w:rPr>
+              <w:t>B-</w:t>
+            </w:r>
+          </w:p>
+        </w:tc>
+        <w:tc>
+          <w:tcPr>
+            <w:tcW w:w="3060" w:type="dxa"/>
+            <w:vAlign w:val="center"/>
+          </w:tcPr>
+          <w:p>
+            <w:pPr>
+              <w:pStyle w:val="TableParagraph"/>
+              <w:spacing w:before="1"/>
+              <w:ind w:left="108"/>
+              <w:jc w:val="center"/>
+              <w:rPr>
+                <w:sz w:val="18"/>
+                <w:szCs w:val="20"/>
+              </w:rPr>
+            </w:pPr>
+            <w:r>
+              <w:rPr>
+                <w:spacing w:val="-4"/>
+                <w:sz w:val="18"/>
+                <w:szCs w:val="20"/>
+              </w:rPr>
+              <w:t>2.67</w:t>
+            </w:r>
+          </w:p>
+        </w:tc>
+      </w:tr>
+      <w:tr>
+        <w:trPr>
+          <w:trHeight w:val="287"/>
+          <w:jc w:val="center"/>
+        </w:trPr>
+        <w:tc>
+          <w:tcPr>
+            <w:tcW w:w="1620" w:type="dxa"/>
+            <w:vAlign w:val="center"/>
+          </w:tcPr>
+          <w:p>
+            <w:pPr>
+              <w:pStyle w:val="TableParagraph"/>
+              <w:spacing w:before="1"/>
+              <w:ind w:left="108"/>
+              <w:rPr>
+                <w:spacing w:val="-4"/>
+                <w:sz w:val="18"/>
+                <w:szCs w:val="20"/>
+              </w:rPr>
+            </w:pPr>
+          </w:p>
+        </w:tc>
+        <w:tc>
+          <w:tcPr>
+            <w:tcW w:w="1435" w:type="dxa"/>
+            <w:vAlign w:val="center"/>
+          </w:tcPr>
+          <w:p>
+            <w:pPr>
+              <w:pStyle w:val="TableParagraph"/>
+              <w:spacing w:before="1"/>
+              <w:ind w:left="108"/>
+              <w:rPr>
+                <w:sz w:val="18"/>
+                <w:szCs w:val="20"/>
+              </w:rPr>
+            </w:pPr>
+            <w:r>
+              <w:rPr>
+                <w:spacing w:val="-5"/>
+                <w:sz w:val="18"/>
+                <w:szCs w:val="20"/>
+              </w:rPr>
+              <w:t>C+</w:t>
+            </w:r>
+          </w:p>
+        </w:tc>
+        <w:tc>
+          <w:tcPr>
+            <w:tcW w:w="3060" w:type="dxa"/>
+            <w:vAlign w:val="center"/>
+          </w:tcPr>
+          <w:p>
+            <w:pPr>
+              <w:pStyle w:val="TableParagraph"/>
+              <w:spacing w:before="1"/>
+              <w:ind w:left="108"/>
+              <w:jc w:val="center"/>
+              <w:rPr>
+                <w:sz w:val="18"/>
+                <w:szCs w:val="20"/>
+              </w:rPr>
+            </w:pPr>
+            <w:r>
+              <w:rPr>
+                <w:spacing w:val="-4"/>
+                <w:sz w:val="18"/>
+                <w:szCs w:val="20"/>
+              </w:rPr>
+              <w:t>2.33</w:t>
+            </w:r>
+          </w:p>
+        </w:tc>
+      </w:tr>
+      <w:tr>
+        <w:trPr>
+          <w:trHeight w:val="286"/>
+          <w:jc w:val="center"/>
+        </w:trPr>
+        <w:tc>
+          <w:tcPr>
+            <w:tcW w:w="1620" w:type="dxa"/>
+            <w:vAlign w:val="center"/>
+          </w:tcPr>
+          <w:p>
+            <w:pPr>
+              <w:pStyle w:val="TableParagraph"/>
+              <w:spacing w:before="1"/>
+              <w:ind w:left="108"/>
+              <w:rPr>
+                <w:spacing w:val="-4"/>
+                <w:sz w:val="18"/>
+                <w:szCs w:val="20"/>
+              </w:rPr>
+            </w:pPr>
+            <w:r>
+              <w:rPr>
+                <w:spacing w:val="-2"/>
+                <w:sz w:val="18"/>
+                <w:szCs w:val="20"/>
+              </w:rPr>
+              <w:t>Satisfactory</w:t>
+            </w:r>
+          </w:p>
+        </w:tc>
+        <w:tc>
+          <w:tcPr>
+            <w:tcW w:w="1435" w:type="dxa"/>
+            <w:vAlign w:val="center"/>
+          </w:tcPr>
+          <w:p>
+            <w:pPr>
+              <w:pStyle w:val="TableParagraph"/>
+              <w:spacing w:before="1"/>
+              <w:ind w:left="108"/>
+              <w:rPr>
+                <w:sz w:val="18"/>
+                <w:szCs w:val="20"/>
+              </w:rPr>
+            </w:pPr>
+            <w:r>
+              <w:rPr>
+                <w:spacing w:val="-10"/>
+                <w:sz w:val="18"/>
+                <w:szCs w:val="20"/>
+              </w:rPr>
+              <w:t>C</w:t>
+            </w:r>
+          </w:p>
+        </w:tc>
+        <w:tc>
+          <w:tcPr>
+            <w:tcW w:w="3060" w:type="dxa"/>
+            <w:vAlign w:val="center"/>
+          </w:tcPr>
+          <w:p>
+            <w:pPr>
+              <w:pStyle w:val="TableParagraph"/>
+              <w:spacing w:before="1"/>
+              <w:ind w:left="108"/>
+              <w:jc w:val="center"/>
+              <w:rPr>
+                <w:sz w:val="18"/>
+                <w:szCs w:val="20"/>
+              </w:rPr>
+            </w:pPr>
+            <w:r>
+              <w:rPr>
+                <w:spacing w:val="-4"/>
+                <w:sz w:val="18"/>
+                <w:szCs w:val="20"/>
+              </w:rPr>
+              <w:t>2.00</w:t>
+            </w:r>
+          </w:p>
+        </w:tc>
+      </w:tr>
+      <w:tr>
+        <w:trPr>
+          <w:trHeight w:val="287"/>
+          <w:jc w:val="center"/>
+        </w:trPr>
+        <w:tc>
+          <w:tcPr>
+            <w:tcW w:w="1620" w:type="dxa"/>
+            <w:vAlign w:val="center"/>
+          </w:tcPr>
+          <w:p>
+            <w:pPr>
+              <w:pStyle w:val="TableParagraph"/>
+              <w:spacing w:before="1"/>
+              <w:ind w:left="108"/>
+              <w:rPr>
+                <w:spacing w:val="-4"/>
+                <w:sz w:val="18"/>
+                <w:szCs w:val="20"/>
+              </w:rPr>
+            </w:pPr>
+          </w:p>
+        </w:tc>
+        <w:tc>
+          <w:tcPr>
+            <w:tcW w:w="1435" w:type="dxa"/>
+            <w:vAlign w:val="center"/>
+          </w:tcPr>
+          <w:p>
+            <w:pPr>
+              <w:pStyle w:val="TableParagraph"/>
+              <w:spacing w:before="1"/>
+              <w:ind w:left="108"/>
+              <w:rPr>
+                <w:sz w:val="18"/>
+                <w:szCs w:val="20"/>
+              </w:rPr>
+            </w:pPr>
+            <w:r>
+              <w:rPr>
+                <w:spacing w:val="-5"/>
+                <w:sz w:val="18"/>
+                <w:szCs w:val="20"/>
+              </w:rPr>
+              <w:t>C-</w:t>
+            </w:r>
+          </w:p>
+        </w:tc>
+        <w:tc>
+          <w:tcPr>
+            <w:tcW w:w="3060" w:type="dxa"/>
+            <w:vAlign w:val="center"/>
+          </w:tcPr>
+          <w:p>
+            <w:pPr>
+              <w:pStyle w:val="TableParagraph"/>
+              <w:spacing w:before="1"/>
+              <w:ind w:left="108"/>
+              <w:jc w:val="center"/>
+              <w:rPr>
+                <w:sz w:val="18"/>
+                <w:szCs w:val="20"/>
+              </w:rPr>
+            </w:pPr>
+            <w:r>
+              <w:rPr>
+                <w:spacing w:val="-4"/>
+                <w:sz w:val="18"/>
+                <w:szCs w:val="20"/>
+              </w:rPr>
+              <w:t>1.67</w:t>
+            </w:r>
+          </w:p>
+        </w:tc>
+      </w:tr>
+      <w:tr>
+        <w:trPr>
+          <w:trHeight w:val="286"/>
+          <w:jc w:val="center"/>
+        </w:trPr>
+        <w:tc>
+          <w:tcPr>
+            <w:tcW w:w="1620" w:type="dxa"/>
+            <w:vAlign w:val="center"/>
+          </w:tcPr>
+          <w:p>
+            <w:pPr>
+              <w:pStyle w:val="TableParagraph"/>
+              <w:spacing w:before="1"/>
+              <w:ind w:left="108"/>
+              <w:rPr>
+                <w:spacing w:val="-4"/>
+                <w:sz w:val="18"/>
+                <w:szCs w:val="20"/>
+              </w:rPr>
+            </w:pPr>
+          </w:p>
+        </w:tc>
+        <w:tc>
+          <w:tcPr>
+            <w:tcW w:w="1435" w:type="dxa"/>
+            <w:vAlign w:val="center"/>
+          </w:tcPr>
+          <w:p>
+            <w:pPr>
+              <w:pStyle w:val="TableParagraph"/>
+              <w:spacing w:before="1"/>
+              <w:ind w:left="108"/>
+              <w:rPr>
+                <w:sz w:val="18"/>
+                <w:szCs w:val="20"/>
+              </w:rPr>
+            </w:pPr>
+            <w:r>
+              <w:rPr>
+                <w:spacing w:val="-5"/>
+                <w:sz w:val="18"/>
+                <w:szCs w:val="20"/>
+              </w:rPr>
+              <w:t>D+</w:t>
+            </w:r>
+          </w:p>
+        </w:tc>
+        <w:tc>
+          <w:tcPr>
+            <w:tcW w:w="3060" w:type="dxa"/>
+            <w:vAlign w:val="center"/>
+          </w:tcPr>
+          <w:p>
+            <w:pPr>
+              <w:pStyle w:val="TableParagraph"/>
+              <w:spacing w:before="1"/>
+              <w:ind w:left="108"/>
+              <w:jc w:val="center"/>
+              <w:rPr>
+                <w:sz w:val="18"/>
+                <w:szCs w:val="20"/>
+              </w:rPr>
+            </w:pPr>
+            <w:r>
+              <w:rPr>
+                <w:spacing w:val="-4"/>
+                <w:sz w:val="18"/>
+                <w:szCs w:val="20"/>
+              </w:rPr>
+              <w:t>1.33</w:t>
+            </w:r>
+          </w:p>
+        </w:tc>
+      </w:tr>
+      <w:tr>
+        <w:trPr>
+          <w:trHeight w:val="286"/>
+          <w:jc w:val="center"/>
+        </w:trPr>
+        <w:tc>
+          <w:tcPr>
+            <w:tcW w:w="1620" w:type="dxa"/>
+            <w:vAlign w:val="center"/>
+          </w:tcPr>
+          <w:p>
+            <w:pPr>
+              <w:pStyle w:val="TableParagraph"/>
+              <w:spacing w:before="1"/>
+              <w:ind w:left="108"/>
+              <w:rPr>
+                <w:spacing w:val="-4"/>
+                <w:sz w:val="18"/>
+                <w:szCs w:val="20"/>
+              </w:rPr>
+            </w:pPr>
+            <w:r>
+              <w:rPr>
+                <w:spacing w:val="-4"/>
+                <w:sz w:val="18"/>
+                <w:szCs w:val="20"/>
+              </w:rPr>
+              <w:t>Poor</w:t>
+            </w:r>
+          </w:p>
+        </w:tc>
+        <w:tc>
+          <w:tcPr>
+            <w:tcW w:w="1435" w:type="dxa"/>
+            <w:vAlign w:val="center"/>
+          </w:tcPr>
+          <w:p>
+            <w:pPr>
+              <w:pStyle w:val="TableParagraph"/>
+              <w:spacing w:before="1"/>
+              <w:ind w:left="108"/>
+              <w:rPr>
+                <w:sz w:val="18"/>
+                <w:szCs w:val="20"/>
+              </w:rPr>
+            </w:pPr>
+            <w:r>
+              <w:rPr>
+                <w:spacing w:val="-10"/>
+                <w:sz w:val="18"/>
+                <w:szCs w:val="20"/>
+              </w:rPr>
+              <w:t>D</w:t>
+            </w:r>
+          </w:p>
+        </w:tc>
+        <w:tc>
+          <w:tcPr>
+            <w:tcW w:w="3060" w:type="dxa"/>
+            <w:vAlign w:val="center"/>
+          </w:tcPr>
+          <w:p>
+            <w:pPr>
+              <w:pStyle w:val="TableParagraph"/>
+              <w:spacing w:before="1"/>
+              <w:ind w:left="108"/>
+              <w:jc w:val="center"/>
+              <w:rPr>
+                <w:sz w:val="18"/>
+                <w:szCs w:val="20"/>
+              </w:rPr>
+            </w:pPr>
+            <w:r>
+              <w:rPr>
+                <w:spacing w:val="-4"/>
+                <w:sz w:val="18"/>
+                <w:szCs w:val="20"/>
+              </w:rPr>
+              <w:t>1.00</w:t>
+            </w:r>
+          </w:p>
+        </w:tc>
+      </w:tr>
+      <w:tr>
+        <w:trPr>
+          <w:trHeight w:val="287"/>
+          <w:jc w:val="center"/>
+        </w:trPr>
+        <w:tc>
+          <w:tcPr>
+            <w:tcW w:w="1620" w:type="dxa"/>
+            <w:vAlign w:val="center"/>
+          </w:tcPr>
+          <w:p>
+            <w:pPr>
+              <w:pStyle w:val="TableParagraph"/>
+              <w:spacing w:before="1"/>
+              <w:ind w:left="108"/>
+              <w:rPr>
+                <w:spacing w:val="-4"/>
+                <w:sz w:val="18"/>
+                <w:szCs w:val="20"/>
+              </w:rPr>
+            </w:pPr>
+          </w:p>
+        </w:tc>
+        <w:tc>
+          <w:tcPr>
+            <w:tcW w:w="1435" w:type="dxa"/>
+            <w:vAlign w:val="center"/>
+          </w:tcPr>
+          <w:p>
+            <w:pPr>
+              <w:pStyle w:val="TableParagraph"/>
+              <w:spacing w:before="1"/>
+              <w:ind w:left="108"/>
+              <w:rPr>
+                <w:sz w:val="18"/>
+                <w:szCs w:val="20"/>
+              </w:rPr>
+            </w:pPr>
+            <w:r>
+              <w:rPr>
+                <w:spacing w:val="-5"/>
+                <w:sz w:val="18"/>
+                <w:szCs w:val="20"/>
+              </w:rPr>
+              <w:t>D-</w:t>
+            </w:r>
+          </w:p>
+        </w:tc>
+        <w:tc>
+          <w:tcPr>
+            <w:tcW w:w="3060" w:type="dxa"/>
+            <w:vAlign w:val="center"/>
+          </w:tcPr>
+          <w:p>
+            <w:pPr>
+              <w:pStyle w:val="TableParagraph"/>
+              <w:spacing w:before="1"/>
+              <w:ind w:left="108"/>
+              <w:jc w:val="center"/>
+              <w:rPr>
+                <w:sz w:val="18"/>
+                <w:szCs w:val="20"/>
+              </w:rPr>
+            </w:pPr>
+            <w:r>
+              <w:rPr>
+                <w:spacing w:val="-4"/>
+                <w:sz w:val="18"/>
+                <w:szCs w:val="20"/>
+              </w:rPr>
+              <w:t>0.67</w:t>
+            </w:r>
+          </w:p>
+        </w:tc>
+      </w:tr>
+      <w:tr>
+        <w:trPr>
+          <w:trHeight w:val="286"/>
+          <w:jc w:val="center"/>
+        </w:trPr>
+        <w:tc>
+          <w:tcPr>
+            <w:tcW w:w="1620" w:type="dxa"/>
+            <w:vAlign w:val="center"/>
+          </w:tcPr>
+          <w:p>
+            <w:pPr>
+              <w:pStyle w:val="TableParagraph"/>
+              <w:spacing w:before="1"/>
+              <w:ind w:left="108"/>
+              <w:rPr>
+                <w:spacing w:val="-4"/>
+                <w:sz w:val="18"/>
+                <w:szCs w:val="20"/>
+              </w:rPr>
+            </w:pPr>
+            <w:r>
+              <w:rPr>
+                <w:spacing w:val="-2"/>
+                <w:sz w:val="18"/>
+                <w:szCs w:val="20"/>
+              </w:rPr>
+              <w:t>Failing</w:t>
+            </w:r>
+          </w:p>
+        </w:tc>
+        <w:tc>
+          <w:tcPr>
+            <w:tcW w:w="1435" w:type="dxa"/>
+            <w:vAlign w:val="center"/>
+          </w:tcPr>
+          <w:p>
+            <w:pPr>
+              <w:pStyle w:val="TableParagraph"/>
+              <w:spacing w:before="1"/>
+              <w:ind w:left="108"/>
+              <w:rPr>
+                <w:sz w:val="18"/>
+                <w:szCs w:val="20"/>
+              </w:rPr>
+            </w:pPr>
+            <w:r>
+              <w:rPr>
+                <w:spacing w:val="-10"/>
+                <w:sz w:val="18"/>
+                <w:szCs w:val="20"/>
+              </w:rPr>
+              <w:t>F</w:t>
+            </w:r>
+          </w:p>
+        </w:tc>
+        <w:tc>
+          <w:tcPr>
+            <w:tcW w:w="3060" w:type="dxa"/>
+            <w:vAlign w:val="center"/>
+          </w:tcPr>
+          <w:p>
+            <w:pPr>
+              <w:pStyle w:val="TableParagraph"/>
+              <w:spacing w:before="1"/>
+              <w:ind w:left="108"/>
+              <w:jc w:val="center"/>
+              <w:rPr>
+                <w:sz w:val="18"/>
+                <w:szCs w:val="20"/>
+              </w:rPr>
+            </w:pPr>
+            <w:r>
+              <w:rPr>
+                <w:spacing w:val="-4"/>
+                <w:sz w:val="18"/>
+                <w:szCs w:val="20"/>
+              </w:rPr>
+              <w:t>0.00</w:t>
+            </w:r>
+          </w:p>
+        </w:tc>
+      </w:tr>
+    </w:tbl>
+    <w:p>
+      <w:pPr>
+        <w:pStyle w:val="Heading2"/>
+      </w:pPr>
+    </w:p>
+    <w:p>
+      <w:pPr>
+        <w:pStyle w:val="Heading2"/>
+      </w:pPr>
+      <w:r>
         <w:t>Course Policies</w:t>
       </w:r>
-    </w:p>
-    <w:p>
-      <w:pPr>
-        <w:pStyle w:val="Heading3"/>
-      </w:pPr>
-      <w:bookmarkStart w:id="30" w:name="technology-policies"/>
+      <w:bookmarkStart w:id="31" w:name="technology-policies"/>
+    </w:p>
+    <w:p>
+      <w:pPr>
+        <w:pStyle w:val="Heading2"/>
+      </w:pPr>
+      <w:bookmarkStart w:id="32" w:name="_Toc197069850"/>
+      <w:r>
+        <w:t>Safe Zone</w:t>
+      </w:r>
+      <w:bookmarkEnd w:id="32"/>
+    </w:p>
+    <w:p>
+      <w:r>
+        <w:t xml:space="preserve">Our goal is for each student to feel comfortable and able to connect with course content and classroom discussion. Please know that we welcome, affirm, and celebrate persons in the LGBTQIA communities of Texas Christian University. (LGBTQIA stands for Lesbian, Gay, Bisexual, Transgender, Queer, Intersex, Asexual, Ally). We will not allow homophobic comments in class and will strive to use inclusive language. </w:t>
+      </w:r>
+      <w:r>
+        <w:t xml:space="preserve">Please visit </w:t>
+      </w:r>
+      <w:hyperlink r:id="rId13" w:history="1">
+        <w:r>
+          <w:rPr>
+            <w:rStyle w:val="Hyperlink"/>
+          </w:rPr>
+          <w:t>http://www.allies.tcu.edu/training.asp</w:t>
+        </w:r>
+      </w:hyperlink>
+      <w:r>
+        <w:t xml:space="preserve"> for more information.</w:t>
+      </w:r>
+    </w:p>
+    <w:p/>
+    <w:p>
+      <w:pPr>
+        <w:pStyle w:val="Heading2"/>
+      </w:pPr>
+      <w:bookmarkStart w:id="33" w:name="_Toc28850156"/>
+      <w:bookmarkStart w:id="34" w:name="_Toc78440673"/>
+      <w:bookmarkStart w:id="35" w:name="_Toc78891399"/>
+      <w:bookmarkStart w:id="36" w:name="_Toc93766682"/>
+      <w:bookmarkStart w:id="37" w:name="_Toc110954688"/>
+      <w:bookmarkStart w:id="38" w:name="_Toc110955308"/>
+      <w:bookmarkStart w:id="39" w:name="_Toc111198248"/>
+      <w:bookmarkStart w:id="40" w:name="_Toc111274185"/>
+      <w:bookmarkStart w:id="41" w:name="_Toc197069852"/>
+      <w:r>
+        <w:t>Class Norms</w:t>
+      </w:r>
+      <w:bookmarkEnd w:id="33"/>
+      <w:bookmarkEnd w:id="34"/>
+      <w:bookmarkEnd w:id="35"/>
+      <w:bookmarkEnd w:id="36"/>
+      <w:bookmarkEnd w:id="37"/>
+      <w:bookmarkEnd w:id="38"/>
+      <w:bookmarkEnd w:id="39"/>
+      <w:bookmarkEnd w:id="40"/>
+      <w:r>
+        <w:t xml:space="preserve"> &amp; Recordings</w:t>
+      </w:r>
+      <w:bookmarkEnd w:id="41"/>
+    </w:p>
+    <w:p>
+      <w:bookmarkStart w:id="42" w:name="_Hlk143339973"/>
+      <w:r>
+        <w:t>We</w:t>
+      </w:r>
+      <w:r>
+        <w:t xml:space="preserve"> consider our classroom a safe space for people to learn, and</w:t>
+      </w:r>
+      <w:r>
+        <w:t xml:space="preserve"> we</w:t>
+      </w:r>
+      <w:r>
+        <w:t xml:space="preserve"> have an obligation to ensure it remains intact. All members of the class are expected to follow rules of common courtesy in person and in all email messages, discussions, or any exchanges on a digital platform related to this class. </w:t>
+      </w:r>
+    </w:p>
+    <w:p>
+      <w:r>
+        <w:t>Our class sessions are not available for public consumption or circulation beyond the intended uses for this class. Audio, video, or screen recording (including screen shots, snips, grabs, etc.) is prohibited and can result in a failing grade for this course and suspension of access to University Computing Resources. TCU students are prohibited from sharing any portion of course materials (including videos, PowerPoint slides, assignments, or notes) with others, including on social media, without written permission by the course instructor</w:t>
+      </w:r>
+      <w:r>
+        <w:t>s</w:t>
+      </w:r>
+      <w:r>
+        <w:t xml:space="preserve">. Be sure to read </w:t>
+      </w:r>
+      <w:hyperlink r:id="rId14" w:history="1">
+        <w:r>
+          <w:rPr>
+            <w:rStyle w:val="Hyperlink"/>
+          </w:rPr>
+          <w:t>the full TCU policy</w:t>
+        </w:r>
+      </w:hyperlink>
+      <w:r>
+        <w:t xml:space="preserve">. </w:t>
+      </w:r>
+    </w:p>
+    <w:p>
+      <w:pPr>
+        <w:rPr>
+          <w:color w:val="403C3D"/>
+        </w:rPr>
+      </w:pPr>
+      <w:r>
+        <w:t>Of course, i</w:t>
+      </w:r>
+      <w:r>
+        <w:t xml:space="preserve">f you have accommodations that allow you to make audio recordings, however, please review </w:t>
+      </w:r>
+      <w:hyperlink r:id="rId15" w:anchor="access" w:history="1">
+        <w:r>
+          <w:rPr>
+            <w:rStyle w:val="Hyperlink"/>
+          </w:rPr>
+          <w:t>Student Access and Accommodation</w:t>
+        </w:r>
+      </w:hyperlink>
+      <w:r>
+        <w:t xml:space="preserve"> and contact me immediately. </w:t>
+      </w:r>
+      <w:r>
+        <w:t xml:space="preserve">You can, of course, take good notes. If you cannot attend a class for any reason, you’re welcome to contact another classmate to find out what you missed, </w:t>
+      </w:r>
+      <w:r>
+        <w:t>and y</w:t>
+      </w:r>
+      <w:r>
+        <w:t>ou can always set up a one-on-one conference with me if you have questions about the material.</w:t>
+      </w:r>
+      <w:bookmarkEnd w:id="42"/>
+      <w:r>
+        <w:br/>
+      </w:r>
+    </w:p>
+    <w:p>
+      <w:pPr>
+        <w:pStyle w:val="Heading2"/>
+      </w:pPr>
+      <w:bookmarkStart w:id="43" w:name="_Toc197069853"/>
+      <w:r>
+        <w:t>Center for Digital Expression (Scharbauer 2003)</w:t>
+      </w:r>
+      <w:bookmarkEnd w:id="43"/>
+    </w:p>
+    <w:p>
+      <w:pPr>
+        <w:shd w:val="clear" w:color="auto" w:fill="FFFFFF"/>
+        <w:spacing w:before="100" w:beforeAutospacing="1" w:after="100" w:afterAutospacing="1"/>
+        <w:rPr>
+          <w:color w:val="403C3D"/>
+        </w:rPr>
+      </w:pPr>
+      <w:r>
+        <w:rPr>
+          <w:color w:val="403C3D"/>
+        </w:rPr>
+        <w:t>The CDEx is available to students working on new media and digital humanities assignments. The staff is available to help you with your projects. We will refer to the resource sections in the CDEx website (</w:t>
+      </w:r>
+      <w:hyperlink r:id="rId16" w:history="1">
+        <w:r>
+          <w:rPr>
+            <w:b/>
+            <w:bCs/>
+            <w:color w:val="1B63A8"/>
+            <w:u w:val="single"/>
+          </w:rPr>
+          <w:t>cdex.tcu.edu</w:t>
+        </w:r>
+      </w:hyperlink>
+      <w:r>
+        <w:rPr>
+          <w:color w:val="403C3D"/>
+        </w:rPr>
+        <w:t>) throughout the course, but you can also view the </w:t>
+      </w:r>
+      <w:hyperlink r:id="rId17" w:tgtFrame="weekly schedule" w:history="1">
+        <w:r>
+          <w:rPr>
+            <w:b/>
+            <w:bCs/>
+            <w:color w:val="1B63A8"/>
+            <w:u w:val="single"/>
+          </w:rPr>
+          <w:t>weekly schedule</w:t>
+        </w:r>
+      </w:hyperlink>
+      <w:r>
+        <w:rPr>
+          <w:color w:val="403C3D"/>
+        </w:rPr>
+        <w:t> for consultations.  </w:t>
+      </w:r>
+    </w:p>
+    <w:p>
+      <w:pPr>
+        <w:pStyle w:val="Heading2"/>
+      </w:pPr>
       <w:r>
         <w:t>Technology Policies</w:t>
       </w:r>
@@ -1607,7 +3744,19 @@
         <w:pStyle w:val="FirstParagraph"/>
       </w:pPr>
       <w:r>
-        <w:t xml:space="preserve">Students are expected to bring their laptops to every class. AI tools (Copilot, ChatGPT) are permitted </w:t>
+        <w:t xml:space="preserve">Students are expected to bring their </w:t>
+      </w:r>
+      <w:r>
+        <w:t xml:space="preserve">charged and fully operational </w:t>
+      </w:r>
+      <w:r>
+        <w:t>laptops to every class. AI tools (Copilot, ChatGPT</w:t>
+      </w:r>
+      <w:r>
+        <w:t>, Claude, Gemini</w:t>
+      </w:r>
+      <w:r>
+        <w:t xml:space="preserve">) are permitted </w:t>
       </w:r>
       <w:r>
         <w:rPr>
@@ -1625,7 +3774,7 @@
         <w:rPr>
           <w:noProof/>
         </w:rPr>
-        <w:pict w14:anchorId="2CBAA49B">
+        <w:pict w14:anchorId="311A63E8">
           <v:rect id="_x0000_i1025" alt="" style="width:468pt;height:.05pt;mso-width-percent:0;mso-height-percent:0;mso-width-percent:0;mso-height-percent:0" o:hralign="center" o:hrstd="t" o:hr="t"/>
         </w:pict>
       </w:r>
@@ -1634,11 +3783,14 @@
       <w:pPr>
         <w:pStyle w:val="Heading2"/>
       </w:pPr>
-      <w:bookmarkStart w:id="31" w:name="course-schedule"/>
+      <w:bookmarkStart w:id="44" w:name="course-schedule"/>
       <w:bookmarkEnd w:id="29"/>
-      <w:bookmarkEnd w:id="30"/>
-      <w:r>
-        <w:t>Course Schedule *</w:t>
+      <w:bookmarkEnd w:id="31"/>
+      <w:r>
+        <w:t xml:space="preserve">Course Schedule </w:t>
+      </w:r>
+      <w:r>
+        <w:t xml:space="preserve"> </w:t>
       </w:r>
     </w:p>
     <w:tbl>
@@ -1755,6 +3907,11 @@
               <w:t>HTML/CSS as Systems</w:t>
             </w:r>
           </w:p>
+          <w:p>
+            <w:pPr>
+              <w:pStyle w:val="Compact"/>
+            </w:pPr>
+          </w:p>
         </w:tc>
         <w:tc>
           <w:tcPr>
@@ -1766,6 +3923,9 @@
             </w:pPr>
             <w:r>
               <w:t>Lab 0</w:t>
+            </w:r>
+            <w:r>
+              <w:t>, Thread 1</w:t>
             </w:r>
           </w:p>
         </w:tc>
@@ -1784,6 +3944,7 @@
                 <w:b/>
                 <w:bCs/>
               </w:rPr>
+              <w:lastRenderedPageBreak/>
               <w:t>2</w:t>
             </w:r>
           </w:p>
@@ -1825,6 +3986,11 @@
             <w:r>
               <w:t>Lab 1, Project 1</w:t>
             </w:r>
+          </w:p>
+          <w:p>
+            <w:pPr>
+              <w:pStyle w:val="Compact"/>
+            </w:pPr>
           </w:p>
         </w:tc>
       </w:tr>
@@ -1929,6 +4095,11 @@
               <w:t>Controlled Randomness</w:t>
             </w:r>
           </w:p>
+          <w:p>
+            <w:pPr>
+              <w:pStyle w:val="Compact"/>
+            </w:pPr>
+          </w:p>
         </w:tc>
         <w:tc>
           <w:tcPr>
@@ -1999,6 +4170,14 @@
             <w:r>
               <w:t>Lab 4</w:t>
             </w:r>
+            <w:r>
+              <w:t>, Thread 2</w:t>
+            </w:r>
+          </w:p>
+          <w:p>
+            <w:pPr>
+              <w:pStyle w:val="Compact"/>
+            </w:pPr>
           </w:p>
         </w:tc>
       </w:tr>
@@ -2045,6 +4224,11 @@
               <w:t>Perception &amp; Interaction</w:t>
             </w:r>
           </w:p>
+          <w:p>
+            <w:pPr>
+              <w:pStyle w:val="Compact"/>
+            </w:pPr>
+          </w:p>
         </w:tc>
         <w:tc>
           <w:tcPr>
@@ -2116,6 +4300,11 @@
               <w:t>Lab 6</w:t>
             </w:r>
           </w:p>
+          <w:p>
+            <w:pPr>
+              <w:pStyle w:val="Compact"/>
+            </w:pPr>
+          </w:p>
         </w:tc>
       </w:tr>
       <w:tr>
@@ -2174,6 +4363,11 @@
               <w:t>Project 4</w:t>
             </w:r>
           </w:p>
+          <w:p>
+            <w:pPr>
+              <w:pStyle w:val="Compact"/>
+            </w:pPr>
+          </w:p>
         </w:tc>
       </w:tr>
       <w:tr>
@@ -2190,7 +4384,6 @@
                 <w:b/>
                 <w:bCs/>
               </w:rPr>
-              <w:lastRenderedPageBreak/>
               <w:t>9</w:t>
             </w:r>
           </w:p>
@@ -2220,6 +4413,11 @@
               <w:t>Oscillators &amp; Envelopes</w:t>
             </w:r>
           </w:p>
+          <w:p>
+            <w:pPr>
+              <w:pStyle w:val="Compact"/>
+            </w:pPr>
+          </w:p>
         </w:tc>
         <w:tc>
           <w:tcPr>
@@ -2231,6 +4429,9 @@
             </w:pPr>
             <w:r>
               <w:t>Lab 8</w:t>
+            </w:r>
+            <w:r>
+              <w:t>, Thread 3</w:t>
             </w:r>
           </w:p>
         </w:tc>
@@ -2291,6 +4492,11 @@
               <w:t>Lab 9, Project 5</w:t>
             </w:r>
           </w:p>
+          <w:p>
+            <w:pPr>
+              <w:pStyle w:val="Compact"/>
+            </w:pPr>
+          </w:p>
         </w:tc>
       </w:tr>
       <w:tr>
@@ -2348,6 +4554,19 @@
             <w:r>
               <w:t>Lab 10</w:t>
             </w:r>
+            <w:r>
+              <w:t>, Thread 4</w:t>
+            </w:r>
+          </w:p>
+          <w:p>
+            <w:pPr>
+              <w:pStyle w:val="Compact"/>
+            </w:pPr>
+          </w:p>
+          <w:p>
+            <w:pPr>
+              <w:pStyle w:val="Compact"/>
+            </w:pPr>
           </w:p>
         </w:tc>
       </w:tr>
@@ -2407,6 +4626,11 @@
               <w:t>Lab 11, Project 6</w:t>
             </w:r>
           </w:p>
+          <w:p>
+            <w:pPr>
+              <w:pStyle w:val="Compact"/>
+            </w:pPr>
+          </w:p>
         </w:tc>
       </w:tr>
       <w:tr>
@@ -2465,6 +4689,11 @@
               <w:t>Lab 12, Lab 13</w:t>
             </w:r>
           </w:p>
+          <w:p>
+            <w:pPr>
+              <w:pStyle w:val="Compact"/>
+            </w:pPr>
+          </w:p>
         </w:tc>
       </w:tr>
       <w:tr>
@@ -2520,6 +4749,16 @@
               <w:pStyle w:val="Compact"/>
             </w:pPr>
           </w:p>
+          <w:p>
+            <w:pPr>
+              <w:pStyle w:val="Compact"/>
+            </w:pPr>
+          </w:p>
+          <w:p>
+            <w:pPr>
+              <w:pStyle w:val="Compact"/>
+            </w:pPr>
+          </w:p>
         </w:tc>
       </w:tr>
       <w:tr>
@@ -2591,10 +4830,11 @@
         </w:tc>
       </w:tr>
       <w:bookmarkEnd w:id="0"/>
-      <w:bookmarkEnd w:id="31"/>
+      <w:bookmarkEnd w:id="44"/>
     </w:tbl>
     <w:p/>
     <w:sectPr>
+      <w:headerReference w:type="default" r:id="rId18"/>
       <w:footnotePr>
         <w:numRestart w:val="eachSect"/>
       </w:footnotePr>
@@ -2604,6 +4844,71 @@
     </w:sectPr>
   </w:body>
 </w:document>
+</file>
+
+<file path=word/endnotes.xml><?xml version="1.0" encoding="utf-8"?>
+<w:endnotes xmlns:wpc="http://schemas.microsoft.com/office/word/2010/wordprocessingCanvas" xmlns:cx="http://schemas.microsoft.com/office/drawing/2014/chartex" xmlns:cx1="http://schemas.microsoft.com/office/drawing/2015/9/8/chartex" xmlns:cx2="http://schemas.microsoft.com/office/drawing/2015/10/21/chartex" xmlns:cx3="http://schemas.microsoft.com/office/drawing/2016/5/9/chartex" xmlns:cx4="http://schemas.microsoft.com/office/drawing/2016/5/10/chartex" xmlns:cx5="http://schemas.microsoft.com/office/drawing/2016/5/11/chartex" xmlns:cx6="http://schemas.microsoft.com/office/drawing/2016/5/12/chartex" xmlns:cx7="http://schemas.microsoft.com/office/drawing/2016/5/13/chartex" xmlns:cx8="http://schemas.microsoft.com/office/drawing/2016/5/14/chartex" xmlns:mc="http://schemas.openxmlformats.org/markup-compatibility/2006" xmlns:aink="http://schemas.microsoft.com/office/drawing/2016/ink" xmlns:am3d="http://schemas.microsoft.com/office/drawing/2017/model3d" xmlns:o="urn:schemas-microsoft-com:office:office" xmlns:oel="http://schemas.microsoft.com/office/2019/extlst" xmlns:r="http://schemas.openxmlformats.org/officeDocument/2006/relationships" xmlns:m="http://schemas.openxmlformats.org/officeDocument/2006/math" xmlns:v="urn:schemas-microsoft-com:vml" xmlns:wp14="http://schemas.microsoft.com/office/word/2010/wordprocessingDrawing" xmlns:wp="http://schemas.openxmlformats.org/drawingml/2006/wordprocessingDrawing" xmlns:w10="urn:schemas-microsoft-com:office:word" xmlns:w="http://schemas.openxmlformats.org/wordprocessingml/2006/main" xmlns:w14="http://schemas.microsoft.com/office/word/2010/wordml" xmlns:w15="http://schemas.microsoft.com/office/word/2012/wordml" xmlns:w16cex="http://schemas.microsoft.com/office/word/2018/wordml/cex" xmlns:w16cid="http://schemas.microsoft.com/office/word/2016/wordml/cid" xmlns:w16="http://schemas.microsoft.com/office/word/2018/wordml" xmlns:w16du="http://schemas.microsoft.com/office/word/2023/wordml/word16du" xmlns:w16sdtdh="http://schemas.microsoft.com/office/word/2020/wordml/sdtdatahash" xmlns:w16sdtfl="http://schemas.microsoft.com/office/word/2024/wordml/sdtformatlock" xmlns:w16se="http://schemas.microsoft.com/office/word/2015/wordml/symex" xmlns:wpg="http://schemas.microsoft.com/office/word/2010/wordprocessingGroup" xmlns:wpi="http://schemas.microsoft.com/office/word/2010/wordprocessingInk" xmlns:wne="http://schemas.microsoft.com/office/word/2006/wordml" xmlns:wps="http://schemas.microsoft.com/office/word/2010/wordprocessingShape" mc:Ignorable="w14 w15 w16se w16cid w16 w16cex w16sdtdh w16sdtfl w16du wp14">
+  <w:endnote w:type="separator" w:id="-1">
+    <w:p>
+      <w:pPr>
+        <w:spacing w:after="0"/>
+      </w:pPr>
+      <w:r>
+        <w:separator/>
+      </w:r>
+    </w:p>
+  </w:endnote>
+  <w:endnote w:type="continuationSeparator" w:id="0">
+    <w:p>
+      <w:pPr>
+        <w:spacing w:after="0"/>
+      </w:pPr>
+      <w:r>
+        <w:continuationSeparator/>
+      </w:r>
+    </w:p>
+  </w:endnote>
+</w:endnotes>
+</file>
+
+<file path=word/footnotes.xml><?xml version="1.0" encoding="utf-8"?>
+<w:footnotes xmlns:wpc="http://schemas.microsoft.com/office/word/2010/wordprocessingCanvas" xmlns:cx="http://schemas.microsoft.com/office/drawing/2014/chartex" xmlns:cx1="http://schemas.microsoft.com/office/drawing/2015/9/8/chartex" xmlns:cx2="http://schemas.microsoft.com/office/drawing/2015/10/21/chartex" xmlns:cx3="http://schemas.microsoft.com/office/drawing/2016/5/9/chartex" xmlns:cx4="http://schemas.microsoft.com/office/drawing/2016/5/10/chartex" xmlns:cx5="http://schemas.microsoft.com/office/drawing/2016/5/11/chartex" xmlns:cx6="http://schemas.microsoft.com/office/drawing/2016/5/12/chartex" xmlns:cx7="http://schemas.microsoft.com/office/drawing/2016/5/13/chartex" xmlns:cx8="http://schemas.microsoft.com/office/drawing/2016/5/14/chartex" xmlns:mc="http://schemas.openxmlformats.org/markup-compatibility/2006" xmlns:aink="http://schemas.microsoft.com/office/drawing/2016/ink" xmlns:am3d="http://schemas.microsoft.com/office/drawing/2017/model3d" xmlns:o="urn:schemas-microsoft-com:office:office" xmlns:oel="http://schemas.microsoft.com/office/2019/extlst" xmlns:r="http://schemas.openxmlformats.org/officeDocument/2006/relationships" xmlns:m="http://schemas.openxmlformats.org/officeDocument/2006/math" xmlns:v="urn:schemas-microsoft-com:vml" xmlns:wp14="http://schemas.microsoft.com/office/word/2010/wordprocessingDrawing" xmlns:wp="http://schemas.openxmlformats.org/drawingml/2006/wordprocessingDrawing" xmlns:w10="urn:schemas-microsoft-com:office:word" xmlns:w="http://schemas.openxmlformats.org/wordprocessingml/2006/main" xmlns:w14="http://schemas.microsoft.com/office/word/2010/wordml" xmlns:w15="http://schemas.microsoft.com/office/word/2012/wordml" xmlns:w16cex="http://schemas.microsoft.com/office/word/2018/wordml/cex" xmlns:w16cid="http://schemas.microsoft.com/office/word/2016/wordml/cid" xmlns:w16="http://schemas.microsoft.com/office/word/2018/wordml" xmlns:w16du="http://schemas.microsoft.com/office/word/2023/wordml/word16du" xmlns:w16sdtdh="http://schemas.microsoft.com/office/word/2020/wordml/sdtdatahash" xmlns:w16sdtfl="http://schemas.microsoft.com/office/word/2024/wordml/sdtformatlock" xmlns:w16se="http://schemas.microsoft.com/office/word/2015/wordml/symex" xmlns:wpg="http://schemas.microsoft.com/office/word/2010/wordprocessingGroup" xmlns:wpi="http://schemas.microsoft.com/office/word/2010/wordprocessingInk" xmlns:wne="http://schemas.microsoft.com/office/word/2006/wordml" xmlns:wps="http://schemas.microsoft.com/office/word/2010/wordprocessingShape" mc:Ignorable="w14 w15 w16se w16cid w16 w16cex w16sdtdh w16sdtfl w16du wp14">
+  <w:footnote w:type="separator" w:id="-1">
+    <w:p>
+      <w:pPr>
+        <w:spacing w:after="0"/>
+      </w:pPr>
+      <w:r>
+        <w:separator/>
+      </w:r>
+    </w:p>
+  </w:footnote>
+  <w:footnote w:type="continuationSeparator" w:id="0">
+    <w:p>
+      <w:pPr>
+        <w:spacing w:after="0"/>
+      </w:pPr>
+      <w:r>
+        <w:continuationSeparator/>
+      </w:r>
+    </w:p>
+  </w:footnote>
+</w:footnotes>
+</file>
+
+<file path=word/header1.xml><?xml version="1.0" encoding="utf-8"?>
+<w:hdr xmlns:wpc="http://schemas.microsoft.com/office/word/2010/wordprocessingCanvas" xmlns:cx="http://schemas.microsoft.com/office/drawing/2014/chartex" xmlns:cx1="http://schemas.microsoft.com/office/drawing/2015/9/8/chartex" xmlns:cx2="http://schemas.microsoft.com/office/drawing/2015/10/21/chartex" xmlns:cx3="http://schemas.microsoft.com/office/drawing/2016/5/9/chartex" xmlns:cx4="http://schemas.microsoft.com/office/drawing/2016/5/10/chartex" xmlns:cx5="http://schemas.microsoft.com/office/drawing/2016/5/11/chartex" xmlns:cx6="http://schemas.microsoft.com/office/drawing/2016/5/12/chartex" xmlns:cx7="http://schemas.microsoft.com/office/drawing/2016/5/13/chartex" xmlns:cx8="http://schemas.microsoft.com/office/drawing/2016/5/14/chartex" xmlns:mc="http://schemas.openxmlformats.org/markup-compatibility/2006" xmlns:aink="http://schemas.microsoft.com/office/drawing/2016/ink" xmlns:am3d="http://schemas.microsoft.com/office/drawing/2017/model3d" xmlns:o="urn:schemas-microsoft-com:office:office" xmlns:oel="http://schemas.microsoft.com/office/2019/extlst" xmlns:r="http://schemas.openxmlformats.org/officeDocument/2006/relationships" xmlns:m="http://schemas.openxmlformats.org/officeDocument/2006/math" xmlns:v="urn:schemas-microsoft-com:vml" xmlns:wp14="http://schemas.microsoft.com/office/word/2010/wordprocessingDrawing" xmlns:wp="http://schemas.openxmlformats.org/drawingml/2006/wordprocessingDrawing" xmlns:w10="urn:schemas-microsoft-com:office:word" xmlns:w="http://schemas.openxmlformats.org/wordprocessingml/2006/main" xmlns:w14="http://schemas.microsoft.com/office/word/2010/wordml" xmlns:w15="http://schemas.microsoft.com/office/word/2012/wordml" xmlns:w16cex="http://schemas.microsoft.com/office/word/2018/wordml/cex" xmlns:w16cid="http://schemas.microsoft.com/office/word/2016/wordml/cid" xmlns:w16="http://schemas.microsoft.com/office/word/2018/wordml" xmlns:w16du="http://schemas.microsoft.com/office/word/2023/wordml/word16du" xmlns:w16sdtdh="http://schemas.microsoft.com/office/word/2020/wordml/sdtdatahash" xmlns:w16sdtfl="http://schemas.microsoft.com/office/word/2024/wordml/sdtformatlock" xmlns:w16se="http://schemas.microsoft.com/office/word/2015/wordml/symex" xmlns:wpg="http://schemas.microsoft.com/office/word/2010/wordprocessingGroup" xmlns:wpi="http://schemas.microsoft.com/office/word/2010/wordprocessingInk" xmlns:wne="http://schemas.microsoft.com/office/word/2006/wordml" xmlns:wps="http://schemas.microsoft.com/office/word/2010/wordprocessingShape" mc:Ignorable="w14 w15 w16se w16cid w16 w16cex w16sdtdh w16sdtfl w16du wp14">
+  <w:p>
+    <w:pPr>
+      <w:pStyle w:val="Header"/>
+      <w:ind w:left="720"/>
+      <w:jc w:val="right"/>
+    </w:pPr>
+    <w:r>
+      <w:t>DCDA 30833.015 | Spring 2027</w:t>
+    </w:r>
+  </w:p>
+</w:hdr>
 </file>
 
 <file path=word/numbering.xml><?xml version="1.0" encoding="utf-8"?>
@@ -2787,6 +5092,181 @@
       <w:rPr>
         <w:rFonts w:ascii="Wingdings" w:hAnsi="Wingdings" w:cs="Wingdings" w:hint="default"/>
       </w:rPr>
+    </w:lvl>
+  </w:abstractNum>
+  <w:abstractNum w:abstractNumId="2" w15:restartNumberingAfterBreak="0">
+    <w:nsid w:val="69774F2C"/>
+    <w:multiLevelType w:val="hybridMultilevel"/>
+    <w:tmpl w:val="060EA808"/>
+    <w:lvl w:ilvl="0" w:tplc="0B9481E8">
+      <w:start w:val="1"/>
+      <w:numFmt w:val="decimal"/>
+      <w:lvlText w:val="%1."/>
+      <w:lvlJc w:val="left"/>
+      <w:pPr>
+        <w:ind w:left="1080" w:hanging="360"/>
+      </w:pPr>
+      <w:rPr>
+        <w:rFonts w:hint="default"/>
+      </w:rPr>
+    </w:lvl>
+    <w:lvl w:ilvl="1" w:tplc="04090019" w:tentative="1">
+      <w:start w:val="1"/>
+      <w:numFmt w:val="lowerLetter"/>
+      <w:lvlText w:val="%2."/>
+      <w:lvlJc w:val="left"/>
+      <w:pPr>
+        <w:ind w:left="1800" w:hanging="360"/>
+      </w:pPr>
+    </w:lvl>
+    <w:lvl w:ilvl="2" w:tplc="0409001B" w:tentative="1">
+      <w:start w:val="1"/>
+      <w:numFmt w:val="lowerRoman"/>
+      <w:lvlText w:val="%3."/>
+      <w:lvlJc w:val="right"/>
+      <w:pPr>
+        <w:ind w:left="2520" w:hanging="180"/>
+      </w:pPr>
+    </w:lvl>
+    <w:lvl w:ilvl="3" w:tplc="0409000F" w:tentative="1">
+      <w:start w:val="1"/>
+      <w:numFmt w:val="decimal"/>
+      <w:lvlText w:val="%4."/>
+      <w:lvlJc w:val="left"/>
+      <w:pPr>
+        <w:ind w:left="3240" w:hanging="360"/>
+      </w:pPr>
+    </w:lvl>
+    <w:lvl w:ilvl="4" w:tplc="04090019" w:tentative="1">
+      <w:start w:val="1"/>
+      <w:numFmt w:val="lowerLetter"/>
+      <w:lvlText w:val="%5."/>
+      <w:lvlJc w:val="left"/>
+      <w:pPr>
+        <w:ind w:left="3960" w:hanging="360"/>
+      </w:pPr>
+    </w:lvl>
+    <w:lvl w:ilvl="5" w:tplc="0409001B" w:tentative="1">
+      <w:start w:val="1"/>
+      <w:numFmt w:val="lowerRoman"/>
+      <w:lvlText w:val="%6."/>
+      <w:lvlJc w:val="right"/>
+      <w:pPr>
+        <w:ind w:left="4680" w:hanging="180"/>
+      </w:pPr>
+    </w:lvl>
+    <w:lvl w:ilvl="6" w:tplc="0409000F" w:tentative="1">
+      <w:start w:val="1"/>
+      <w:numFmt w:val="decimal"/>
+      <w:lvlText w:val="%7."/>
+      <w:lvlJc w:val="left"/>
+      <w:pPr>
+        <w:ind w:left="5400" w:hanging="360"/>
+      </w:pPr>
+    </w:lvl>
+    <w:lvl w:ilvl="7" w:tplc="04090019" w:tentative="1">
+      <w:start w:val="1"/>
+      <w:numFmt w:val="lowerLetter"/>
+      <w:lvlText w:val="%8."/>
+      <w:lvlJc w:val="left"/>
+      <w:pPr>
+        <w:ind w:left="6120" w:hanging="360"/>
+      </w:pPr>
+    </w:lvl>
+    <w:lvl w:ilvl="8" w:tplc="0409001B" w:tentative="1">
+      <w:start w:val="1"/>
+      <w:numFmt w:val="lowerRoman"/>
+      <w:lvlText w:val="%9."/>
+      <w:lvlJc w:val="right"/>
+      <w:pPr>
+        <w:ind w:left="6840" w:hanging="180"/>
+      </w:pPr>
+    </w:lvl>
+  </w:abstractNum>
+  <w:abstractNum w:abstractNumId="3" w15:restartNumberingAfterBreak="0">
+    <w:nsid w:val="6AAE67E4"/>
+    <w:multiLevelType w:val="hybridMultilevel"/>
+    <w:tmpl w:val="DD6634A0"/>
+    <w:lvl w:ilvl="0" w:tplc="74625CBE">
+      <w:start w:val="1"/>
+      <w:numFmt w:val="decimal"/>
+      <w:lvlText w:val="%1."/>
+      <w:lvlJc w:val="left"/>
+      <w:pPr>
+        <w:ind w:left="360" w:hanging="360"/>
+      </w:pPr>
+    </w:lvl>
+    <w:lvl w:ilvl="1" w:tplc="04090019">
+      <w:start w:val="1"/>
+      <w:numFmt w:val="lowerLetter"/>
+      <w:lvlText w:val="%2."/>
+      <w:lvlJc w:val="left"/>
+      <w:pPr>
+        <w:ind w:left="1080" w:hanging="360"/>
+      </w:pPr>
+    </w:lvl>
+    <w:lvl w:ilvl="2" w:tplc="0409001B" w:tentative="1">
+      <w:start w:val="1"/>
+      <w:numFmt w:val="lowerRoman"/>
+      <w:lvlText w:val="%3."/>
+      <w:lvlJc w:val="right"/>
+      <w:pPr>
+        <w:ind w:left="1800" w:hanging="180"/>
+      </w:pPr>
+    </w:lvl>
+    <w:lvl w:ilvl="3" w:tplc="0409000F" w:tentative="1">
+      <w:start w:val="1"/>
+      <w:numFmt w:val="decimal"/>
+      <w:lvlText w:val="%4."/>
+      <w:lvlJc w:val="left"/>
+      <w:pPr>
+        <w:ind w:left="2520" w:hanging="360"/>
+      </w:pPr>
+    </w:lvl>
+    <w:lvl w:ilvl="4" w:tplc="04090019" w:tentative="1">
+      <w:start w:val="1"/>
+      <w:numFmt w:val="lowerLetter"/>
+      <w:lvlText w:val="%5."/>
+      <w:lvlJc w:val="left"/>
+      <w:pPr>
+        <w:ind w:left="3240" w:hanging="360"/>
+      </w:pPr>
+    </w:lvl>
+    <w:lvl w:ilvl="5" w:tplc="0409001B" w:tentative="1">
+      <w:start w:val="1"/>
+      <w:numFmt w:val="lowerRoman"/>
+      <w:lvlText w:val="%6."/>
+      <w:lvlJc w:val="right"/>
+      <w:pPr>
+        <w:ind w:left="3960" w:hanging="180"/>
+      </w:pPr>
+    </w:lvl>
+    <w:lvl w:ilvl="6" w:tplc="0409000F" w:tentative="1">
+      <w:start w:val="1"/>
+      <w:numFmt w:val="decimal"/>
+      <w:lvlText w:val="%7."/>
+      <w:lvlJc w:val="left"/>
+      <w:pPr>
+        <w:ind w:left="4680" w:hanging="360"/>
+      </w:pPr>
+    </w:lvl>
+    <w:lvl w:ilvl="7" w:tplc="04090019" w:tentative="1">
+      <w:start w:val="1"/>
+      <w:numFmt w:val="lowerLetter"/>
+      <w:lvlText w:val="%8."/>
+      <w:lvlJc w:val="left"/>
+      <w:pPr>
+        <w:ind w:left="5400" w:hanging="360"/>
+      </w:pPr>
+    </w:lvl>
+    <w:lvl w:ilvl="8" w:tplc="0409001B" w:tentative="1">
+      <w:start w:val="1"/>
+      <w:numFmt w:val="lowerRoman"/>
+      <w:lvlText w:val="%9."/>
+      <w:lvlJc w:val="right"/>
+      <w:pPr>
+        <w:ind w:left="6120" w:hanging="180"/>
+      </w:pPr>
     </w:lvl>
   </w:abstractNum>
   <w:num w:numId="1" w16cid:durableId="216086570">
@@ -2825,6 +5305,12 @@
   <w:num w:numId="12" w16cid:durableId="1931815448">
     <w:abstractNumId w:val="1"/>
   </w:num>
+  <w:num w:numId="13" w16cid:durableId="175465878">
+    <w:abstractNumId w:val="3"/>
+  </w:num>
+  <w:num w:numId="14" w16cid:durableId="81725103">
+    <w:abstractNumId w:val="2"/>
+  </w:num>
 </w:numbering>
 </file>
 
@@ -2846,6 +5332,7 @@
     </w:pPrDefault>
   </w:docDefaults>
   <w:latentStyles w:defLockedState="0" w:defUIPriority="0" w:defSemiHidden="0" w:defUnhideWhenUsed="0" w:defQFormat="0" w:count="376">
+    <w:lsdException w:name="annotation text" w:uiPriority="99"/>
     <w:lsdException w:name="Normal Table" w:semiHidden="1" w:unhideWhenUsed="1"/>
     <w:lsdException w:name="Table Simple 1" w:semiHidden="1" w:unhideWhenUsed="1"/>
     <w:lsdException w:name="Table Simple 2" w:semiHidden="1" w:unhideWhenUsed="1"/>
@@ -2889,6 +5376,7 @@
     <w:lsdException w:name="Table Web 1" w:semiHidden="1" w:unhideWhenUsed="1"/>
     <w:lsdException w:name="Table Web 2" w:semiHidden="1" w:unhideWhenUsed="1"/>
     <w:lsdException w:name="Table Web 3" w:semiHidden="1" w:unhideWhenUsed="1"/>
+    <w:lsdException w:name="Table Grid" w:uiPriority="39"/>
     <w:lsdException w:name="Table Theme" w:semiHidden="1" w:unhideWhenUsed="1"/>
     <w:lsdException w:name="Light Shading"/>
     <w:lsdException w:name="Light List"/>
@@ -2910,6 +5398,7 @@
     <w:lsdException w:name="Medium Shading 1 Accent 1"/>
     <w:lsdException w:name="Medium Shading 2 Accent 1"/>
     <w:lsdException w:name="Medium List 1 Accent 1"/>
+    <w:lsdException w:name="List Paragraph" w:uiPriority="34" w:qFormat="1"/>
     <w:lsdException w:name="Medium List 2 Accent 1"/>
     <w:lsdException w:name="Medium Grid 1 Accent 1"/>
     <w:lsdException w:name="Medium Grid 2 Accent 1"/>
@@ -3120,7 +5609,6 @@
     <w:next w:val="BodyText"/>
     <w:link w:val="Heading2Char"/>
     <w:uiPriority w:val="9"/>
-    <w:semiHidden/>
     <w:unhideWhenUsed/>
     <w:qFormat/>
     <w:rsid w:val="00A10FD9"/>
@@ -3143,7 +5631,6 @@
     <w:next w:val="BodyText"/>
     <w:link w:val="Heading3Char"/>
     <w:uiPriority w:val="9"/>
-    <w:semiHidden/>
     <w:unhideWhenUsed/>
     <w:qFormat/>
     <w:rsid w:val="00A10FD9"/>
@@ -3487,7 +5974,6 @@
     <w:basedOn w:val="DefaultParagraphFont"/>
     <w:link w:val="Heading2"/>
     <w:uiPriority w:val="9"/>
-    <w:semiHidden/>
     <w:rsid w:val="00A10FD9"/>
     <w:rPr>
       <w:rFonts w:asciiTheme="majorHAnsi" w:eastAsiaTheme="majorEastAsia" w:hAnsiTheme="majorHAnsi" w:cstheme="majorBidi"/>
@@ -3501,7 +5987,6 @@
     <w:basedOn w:val="DefaultParagraphFont"/>
     <w:link w:val="Heading3"/>
     <w:uiPriority w:val="9"/>
-    <w:semiHidden/>
     <w:rsid w:val="00A10FD9"/>
     <w:rPr>
       <w:rFonts w:eastAsiaTheme="majorEastAsia" w:cstheme="majorBidi"/>
@@ -4047,6 +6532,267 @@
       <w:color w:val="605E5C"/>
       <w:shd w:val="clear" w:color="auto" w:fill="E1DFDD"/>
     </w:rPr>
+  </w:style>
+  <w:style w:type="paragraph" w:styleId="CommentText">
+    <w:name w:val="annotation text"/>
+    <w:basedOn w:val="Normal"/>
+    <w:link w:val="CommentTextChar"/>
+    <w:uiPriority w:val="99"/>
+    <w:unhideWhenUsed/>
+    <w:rsid w:val="00914A9A"/>
+    <w:pPr>
+      <w:spacing w:before="120" w:after="120"/>
+    </w:pPr>
+    <w:rPr>
+      <w:rFonts w:ascii="Aptos" w:eastAsia="Times New Roman" w:hAnsi="Aptos" w:cs="Arial"/>
+      <w:sz w:val="20"/>
+      <w:szCs w:val="20"/>
+      <w:lang w:eastAsia="en-US"/>
+    </w:rPr>
+  </w:style>
+  <w:style w:type="character" w:customStyle="1" w:styleId="CommentTextChar">
+    <w:name w:val="Comment Text Char"/>
+    <w:basedOn w:val="DefaultParagraphFont"/>
+    <w:link w:val="CommentText"/>
+    <w:uiPriority w:val="99"/>
+    <w:rsid w:val="00914A9A"/>
+    <w:rPr>
+      <w:rFonts w:ascii="Aptos" w:eastAsia="Times New Roman" w:hAnsi="Aptos" w:cs="Arial"/>
+      <w:sz w:val="20"/>
+      <w:szCs w:val="20"/>
+      <w:lang w:eastAsia="en-US"/>
+    </w:rPr>
+  </w:style>
+  <w:style w:type="paragraph" w:styleId="ListParagraph">
+    <w:name w:val="List Paragraph"/>
+    <w:basedOn w:val="Normal"/>
+    <w:uiPriority w:val="34"/>
+    <w:qFormat/>
+    <w:rsid w:val="00914A9A"/>
+    <w:pPr>
+      <w:spacing w:before="120" w:after="120"/>
+      <w:ind w:left="720"/>
+      <w:contextualSpacing/>
+    </w:pPr>
+    <w:rPr>
+      <w:rFonts w:ascii="Aptos" w:eastAsia="Times New Roman" w:hAnsi="Aptos" w:cs="Arial"/>
+      <w:sz w:val="22"/>
+      <w:szCs w:val="22"/>
+      <w:lang w:eastAsia="en-US"/>
+    </w:rPr>
+  </w:style>
+  <w:style w:type="table" w:styleId="ListTable3-Accent5">
+    <w:name w:val="List Table 3 Accent 5"/>
+    <w:basedOn w:val="TableNormal"/>
+    <w:uiPriority w:val="48"/>
+    <w:rsid w:val="00336BA1"/>
+    <w:pPr>
+      <w:spacing w:after="0"/>
+    </w:pPr>
+    <w:rPr>
+      <w:rFonts w:eastAsiaTheme="minorHAnsi"/>
+      <w:sz w:val="22"/>
+      <w:szCs w:val="22"/>
+      <w:lang w:eastAsia="en-US"/>
+    </w:rPr>
+    <w:tblPr>
+      <w:tblStyleRowBandSize w:val="1"/>
+      <w:tblStyleColBandSize w:val="1"/>
+      <w:tblBorders>
+        <w:top w:val="single" w:sz="4" w:space="0" w:color="A02B93" w:themeColor="accent5"/>
+        <w:left w:val="single" w:sz="4" w:space="0" w:color="A02B93" w:themeColor="accent5"/>
+        <w:bottom w:val="single" w:sz="4" w:space="0" w:color="A02B93" w:themeColor="accent5"/>
+        <w:right w:val="single" w:sz="4" w:space="0" w:color="A02B93" w:themeColor="accent5"/>
+      </w:tblBorders>
+    </w:tblPr>
+    <w:tblStylePr w:type="firstRow">
+      <w:rPr>
+        <w:b/>
+        <w:bCs/>
+        <w:color w:val="FFFFFF" w:themeColor="background1"/>
+      </w:rPr>
+      <w:tblPr/>
+      <w:tcPr>
+        <w:shd w:val="clear" w:color="auto" w:fill="A02B93" w:themeFill="accent5"/>
+      </w:tcPr>
+    </w:tblStylePr>
+    <w:tblStylePr w:type="lastRow">
+      <w:rPr>
+        <w:b/>
+        <w:bCs/>
+      </w:rPr>
+      <w:tblPr/>
+      <w:tcPr>
+        <w:tcBorders>
+          <w:top w:val="double" w:sz="4" w:space="0" w:color="A02B93" w:themeColor="accent5"/>
+        </w:tcBorders>
+        <w:shd w:val="clear" w:color="auto" w:fill="FFFFFF" w:themeFill="background1"/>
+      </w:tcPr>
+    </w:tblStylePr>
+    <w:tblStylePr w:type="firstCol">
+      <w:rPr>
+        <w:b/>
+        <w:bCs/>
+      </w:rPr>
+      <w:tblPr/>
+      <w:tcPr>
+        <w:tcBorders>
+          <w:right w:val="nil"/>
+        </w:tcBorders>
+        <w:shd w:val="clear" w:color="auto" w:fill="FFFFFF" w:themeFill="background1"/>
+      </w:tcPr>
+    </w:tblStylePr>
+    <w:tblStylePr w:type="lastCol">
+      <w:rPr>
+        <w:b/>
+        <w:bCs/>
+      </w:rPr>
+      <w:tblPr/>
+      <w:tcPr>
+        <w:tcBorders>
+          <w:left w:val="nil"/>
+        </w:tcBorders>
+        <w:shd w:val="clear" w:color="auto" w:fill="FFFFFF" w:themeFill="background1"/>
+      </w:tcPr>
+    </w:tblStylePr>
+    <w:tblStylePr w:type="band1Vert">
+      <w:tblPr/>
+      <w:tcPr>
+        <w:tcBorders>
+          <w:left w:val="single" w:sz="4" w:space="0" w:color="A02B93" w:themeColor="accent5"/>
+          <w:right w:val="single" w:sz="4" w:space="0" w:color="A02B93" w:themeColor="accent5"/>
+        </w:tcBorders>
+      </w:tcPr>
+    </w:tblStylePr>
+    <w:tblStylePr w:type="band1Horz">
+      <w:tblPr/>
+      <w:tcPr>
+        <w:tcBorders>
+          <w:top w:val="single" w:sz="4" w:space="0" w:color="A02B93" w:themeColor="accent5"/>
+          <w:bottom w:val="single" w:sz="4" w:space="0" w:color="A02B93" w:themeColor="accent5"/>
+          <w:insideH w:val="nil"/>
+        </w:tcBorders>
+      </w:tcPr>
+    </w:tblStylePr>
+    <w:tblStylePr w:type="neCell">
+      <w:tblPr/>
+      <w:tcPr>
+        <w:tcBorders>
+          <w:left w:val="nil"/>
+          <w:bottom w:val="nil"/>
+        </w:tcBorders>
+      </w:tcPr>
+    </w:tblStylePr>
+    <w:tblStylePr w:type="nwCell">
+      <w:tblPr/>
+      <w:tcPr>
+        <w:tcBorders>
+          <w:bottom w:val="nil"/>
+          <w:right w:val="nil"/>
+        </w:tcBorders>
+      </w:tcPr>
+    </w:tblStylePr>
+    <w:tblStylePr w:type="seCell">
+      <w:tblPr/>
+      <w:tcPr>
+        <w:tcBorders>
+          <w:top w:val="double" w:sz="4" w:space="0" w:color="A02B93" w:themeColor="accent5"/>
+          <w:left w:val="nil"/>
+        </w:tcBorders>
+      </w:tcPr>
+    </w:tblStylePr>
+    <w:tblStylePr w:type="swCell">
+      <w:tblPr/>
+      <w:tcPr>
+        <w:tcBorders>
+          <w:top w:val="double" w:sz="4" w:space="0" w:color="A02B93" w:themeColor="accent5"/>
+          <w:right w:val="nil"/>
+        </w:tcBorders>
+      </w:tcPr>
+    </w:tblStylePr>
+  </w:style>
+  <w:style w:type="table" w:styleId="TableGrid">
+    <w:name w:val="Table Grid"/>
+    <w:basedOn w:val="TableNormal"/>
+    <w:uiPriority w:val="39"/>
+    <w:rsid w:val="00BB74D2"/>
+    <w:pPr>
+      <w:spacing w:after="0"/>
+    </w:pPr>
+    <w:rPr>
+      <w:rFonts w:eastAsiaTheme="minorHAnsi"/>
+      <w:sz w:val="22"/>
+      <w:szCs w:val="22"/>
+      <w:lang w:eastAsia="en-US"/>
+    </w:rPr>
+    <w:tblPr>
+      <w:tblBorders>
+        <w:top w:val="single" w:sz="4" w:space="0" w:color="auto"/>
+        <w:left w:val="single" w:sz="4" w:space="0" w:color="auto"/>
+        <w:bottom w:val="single" w:sz="4" w:space="0" w:color="auto"/>
+        <w:right w:val="single" w:sz="4" w:space="0" w:color="auto"/>
+        <w:insideH w:val="single" w:sz="4" w:space="0" w:color="auto"/>
+        <w:insideV w:val="single" w:sz="4" w:space="0" w:color="auto"/>
+      </w:tblBorders>
+    </w:tblPr>
+  </w:style>
+  <w:style w:type="paragraph" w:customStyle="1" w:styleId="TableParagraph">
+    <w:name w:val="Table Paragraph"/>
+    <w:basedOn w:val="Normal"/>
+    <w:uiPriority w:val="1"/>
+    <w:qFormat/>
+    <w:rsid w:val="00BB74D2"/>
+    <w:pPr>
+      <w:widowControl w:val="0"/>
+      <w:autoSpaceDE w:val="0"/>
+      <w:autoSpaceDN w:val="0"/>
+      <w:spacing w:before="121" w:after="0"/>
+      <w:ind w:left="107"/>
+    </w:pPr>
+    <w:rPr>
+      <w:rFonts w:ascii="Arial" w:eastAsia="Arial" w:hAnsi="Arial" w:cs="Arial"/>
+      <w:sz w:val="22"/>
+      <w:szCs w:val="22"/>
+      <w:lang w:eastAsia="en-US"/>
+    </w:rPr>
+  </w:style>
+  <w:style w:type="paragraph" w:styleId="Header">
+    <w:name w:val="header"/>
+    <w:basedOn w:val="Normal"/>
+    <w:link w:val="HeaderChar"/>
+    <w:rsid w:val="00BB74D2"/>
+    <w:pPr>
+      <w:tabs>
+        <w:tab w:val="center" w:pos="4680"/>
+        <w:tab w:val="right" w:pos="9360"/>
+      </w:tabs>
+      <w:spacing w:after="0"/>
+    </w:pPr>
+  </w:style>
+  <w:style w:type="character" w:customStyle="1" w:styleId="HeaderChar">
+    <w:name w:val="Header Char"/>
+    <w:basedOn w:val="DefaultParagraphFont"/>
+    <w:link w:val="Header"/>
+    <w:rsid w:val="00BB74D2"/>
+  </w:style>
+  <w:style w:type="paragraph" w:styleId="Footer">
+    <w:name w:val="footer"/>
+    <w:basedOn w:val="Normal"/>
+    <w:link w:val="FooterChar"/>
+    <w:rsid w:val="00BB74D2"/>
+    <w:pPr>
+      <w:tabs>
+        <w:tab w:val="center" w:pos="4680"/>
+        <w:tab w:val="right" w:pos="9360"/>
+      </w:tabs>
+      <w:spacing w:after="0"/>
+    </w:pPr>
+  </w:style>
+  <w:style w:type="character" w:customStyle="1" w:styleId="FooterChar">
+    <w:name w:val="Footer Char"/>
+    <w:basedOn w:val="DefaultParagraphFont"/>
+    <w:link w:val="Footer"/>
+    <w:rsid w:val="00BB74D2"/>
   </w:style>
 </w:styles>
 </file>

</xml_diff>

<commit_message>
Add slide deck and revised syllabus for Spring 2026
Added 'the_sublime' slide deck (index.html) for DCDA 30833 and a revised syllabus document (DCDA_30833_Syllabus_Spring_2026_REV2.docx). Updated the original syllabus file with new content.
</commit_message>
<xml_diff>
--- a/proposal/DCDA_30833_Syllabus_Spring_2026.docx
+++ b/proposal/DCDA_30833_Syllabus_Spring_2026.docx
@@ -79,19 +79,13 @@
         <w:t>015</w:t>
       </w:r>
       <w:r>
-        <w:t xml:space="preserve"> (</w:t>
-      </w:r>
-      <w:r>
-        <w:t xml:space="preserve">Creative Coding </w:t>
+        <w:t xml:space="preserve"> (Creative Coding </w:t>
       </w:r>
       <w:r>
         <w:t>in</w:t>
       </w:r>
       <w:r>
-        <w:t xml:space="preserve"> the Humanities,</w:t>
-      </w:r>
-      <w:r>
-        <w:t>)</w:t>
+        <w:t xml:space="preserve"> the Humanities)</w:t>
       </w:r>
     </w:p>
     <w:p>
@@ -199,7 +193,10 @@
         <w:t>:</w:t>
       </w:r>
       <w:r>
-        <w:t xml:space="preserve"> Tuesday / Thursday (80 minutes)</w:t>
+        <w:t xml:space="preserve"> </w:t>
+      </w:r>
+      <w:r>
+        <w:t>9:30 to 10:50 TR</w:t>
       </w:r>
     </w:p>
     <w:p>
@@ -502,7 +499,6 @@
       <w:r>
         <w:rPr>
           <w:b/>
-          <w:bCs/>
         </w:rPr>
         <w:t>TBD</w:t>
       </w:r>
@@ -511,7 +507,7 @@
       </w:r>
       <w:r>
         <w:tab/>
-        <w:t>Thanksgiving break begins</w:t>
+        <w:t>Last day of classes</w:t>
       </w:r>
     </w:p>
     <w:p>
@@ -522,6 +518,7 @@
       <w:r>
         <w:rPr>
           <w:b/>
+          <w:bCs/>
         </w:rPr>
         <w:t>TBD</w:t>
       </w:r>
@@ -530,48 +527,36 @@
       </w:r>
       <w:r>
         <w:tab/>
-        <w:t>Last day of classes</w:t>
+      </w:r>
+      <w:r>
+        <w:t>Final Evaluative Exercise</w:t>
+      </w:r>
+      <w:r>
+        <w:t xml:space="preserve">: </w:t>
+      </w:r>
+      <w:r>
+        <w:t>Expressive Generative System Open House</w:t>
       </w:r>
     </w:p>
     <w:p>
       <w:pPr>
         <w:spacing w:after="0"/>
-        <w:ind w:left="720"/>
+      </w:pPr>
+    </w:p>
+    <w:p>
+      <w:pPr>
+        <w:spacing w:after="0"/>
+      </w:pPr>
+    </w:p>
+    <w:p>
+      <w:pPr>
+        <w:spacing w:after="0"/>
       </w:pPr>
       <w:r>
         <w:rPr>
           <w:b/>
           <w:bCs/>
         </w:rPr>
-        <w:t>TBD</w:t>
-      </w:r>
-      <w:r>
-        <w:tab/>
-      </w:r>
-      <w:r>
-        <w:tab/>
-      </w:r>
-      <w:r>
-        <w:t>Final Evaluative Exercise</w:t>
-      </w:r>
-      <w:r>
-        <w:t>: Presentations</w:t>
-      </w:r>
-    </w:p>
-    <w:p>
-      <w:pPr>
-        <w:spacing w:after="0"/>
-      </w:pPr>
-    </w:p>
-    <w:p>
-      <w:pPr>
-        <w:spacing w:after="0"/>
-      </w:pPr>
-      <w:r>
-        <w:rPr>
-          <w:b/>
-          <w:bCs/>
-        </w:rPr>
         <w:t>Note for students:</w:t>
       </w:r>
       <w:r>
@@ -583,7 +568,7 @@
         <w:rPr>
           <w:noProof/>
         </w:rPr>
-        <w:pict w14:anchorId="2BB869D5">
+        <w:pict w14:anchorId="3DAD0E86">
           <v:rect id="_x0000_i1033" alt="" style="width:468pt;height:.05pt;mso-width-percent:0;mso-height-percent:0;mso-width-percent:0;mso-height-percent:0" o:hralign="center" o:hrstd="t" o:hr="t"/>
         </w:pict>
       </w:r>
@@ -666,7 +651,16 @@
           <w:i/>
           <w:iCs/>
         </w:rPr>
-        <w:t>Click or scan QR code for resources to support you as a TCU student. Please note section on</w:t>
+        <w:t xml:space="preserve">Click or scan QR code for resources to </w:t>
+      </w:r>
+      <w:r>
+        <w:rPr>
+          <w:b/>
+          <w:bCs/>
+          <w:i/>
+          <w:iCs/>
+        </w:rPr>
+        <w:t>support you as a TCU student. Please note section on</w:t>
       </w:r>
       <w:r>
         <w:rPr>
@@ -766,9 +760,10 @@
         <w:rPr>
           <w:i/>
           <w:iCs/>
+          <w:noProof/>
         </w:rPr>
         <w:drawing>
-          <wp:anchor distT="91440" distB="91440" distL="182880" distR="182880" simplePos="0" relativeHeight="251659264" behindDoc="0" locked="0" layoutInCell="1" allowOverlap="1" wp14:anchorId="2E60A9A1" wp14:editId="6C1FA0BD">
+          <wp:anchor distT="91440" distB="91440" distL="182880" distR="182880" simplePos="0" relativeHeight="251659264" behindDoc="0" locked="0" layoutInCell="1" allowOverlap="1" wp14:anchorId="2E60A9A1" wp14:editId="01B559F0">
             <wp:simplePos x="0" y="0"/>
             <wp:positionH relativeFrom="margin">
               <wp:posOffset>2400300</wp:posOffset>
@@ -902,7 +897,7 @@
         <w:rPr>
           <w:noProof/>
         </w:rPr>
-        <w:pict w14:anchorId="467CC3AF">
+        <w:pict w14:anchorId="740FE9CB">
           <v:rect id="_x0000_i1032" alt="" style="width:468pt;height:.05pt;mso-width-percent:0;mso-height-percent:0;mso-width-percent:0;mso-height-percent:0" o:hralign="center" o:hrstd="t" o:hr="t"/>
         </w:pict>
       </w:r>
@@ -974,7 +969,7 @@
           <w:sz w:val="24"/>
           <w:szCs w:val="24"/>
         </w:rPr>
-        <w:t>O</w:t>
+        <w:t xml:space="preserve">One of the following: GEOG 30323, </w:t>
       </w:r>
       <w:r>
         <w:rPr>
@@ -982,7 +977,7 @@
           <w:sz w:val="24"/>
           <w:szCs w:val="24"/>
         </w:rPr>
-        <w:t xml:space="preserve">ne of the following: GEOG 30323, </w:t>
+        <w:t xml:space="preserve">CRWT 30363, </w:t>
       </w:r>
       <w:r>
         <w:rPr>
@@ -990,14 +985,6 @@
           <w:sz w:val="24"/>
           <w:szCs w:val="24"/>
         </w:rPr>
-        <w:t xml:space="preserve">CRWT 30363, </w:t>
-      </w:r>
-      <w:r>
-        <w:rPr>
-          <w:color w:val="000000"/>
-          <w:sz w:val="24"/>
-          <w:szCs w:val="24"/>
-        </w:rPr>
         <w:t>WRIT 20833, or COSC 10603.</w:t>
       </w:r>
     </w:p>
@@ -1014,7 +1001,10 @@
         <w:pStyle w:val="FirstParagraph"/>
       </w:pPr>
       <w:r>
-        <w:t>This course serves as an upper-division elective for the DCDA minor/major, bridging the gap between technical proficiency and humanistic inquiry. It prepares students for advanced work in digital media, interaction design, and digital humanities research.</w:t>
+        <w:t xml:space="preserve">This course </w:t>
+      </w:r>
+      <w:r>
+        <w:t>will count as a DC or General Elective in the DCDA major and as an Elective in the DCDA minor.</w:t>
       </w:r>
     </w:p>
     <w:p>
@@ -1022,7 +1012,7 @@
         <w:rPr>
           <w:noProof/>
         </w:rPr>
-        <w:pict w14:anchorId="745748BF">
+        <w:pict w14:anchorId="0AD4618C">
           <v:rect id="_x0000_i1031" alt="" style="width:468pt;height:.05pt;mso-width-percent:0;mso-height-percent:0;mso-width-percent:0;mso-height-percent:0" o:hralign="center" o:hrstd="t" o:hr="t"/>
         </w:pict>
       </w:r>
@@ -1035,7 +1025,6 @@
       <w:bookmarkEnd w:id="7"/>
       <w:bookmarkEnd w:id="10"/>
       <w:r>
-        <w:lastRenderedPageBreak/>
         <w:t xml:space="preserve">Course Materials </w:t>
       </w:r>
       <w:r>
@@ -1086,6 +1075,7 @@
           <w:b/>
           <w:bCs/>
         </w:rPr>
+        <w:lastRenderedPageBreak/>
         <w:t>Software:</w:t>
       </w:r>
       <w:r>
@@ -1202,7 +1192,7 @@
         <w:rPr>
           <w:noProof/>
         </w:rPr>
-        <w:pict w14:anchorId="2E2ECE65">
+        <w:pict w14:anchorId="5CE8B1C1">
           <v:rect id="_x0000_i1030" alt="" style="width:468pt;height:.05pt;mso-width-percent:0;mso-height-percent:0;mso-width-percent:0;mso-height-percent:0" o:hralign="center" o:hrstd="t" o:hr="t"/>
         </w:pict>
       </w:r>
@@ -1263,7 +1253,7 @@
         <w:rPr>
           <w:noProof/>
         </w:rPr>
-        <w:pict w14:anchorId="6A136343">
+        <w:pict w14:anchorId="6D9B9BAC">
           <v:rect id="_x0000_i1029" alt="" style="width:468pt;height:.05pt;mso-width-percent:0;mso-height-percent:0;mso-width-percent:0;mso-height-percent:0" o:hralign="center" o:hrstd="t" o:hr="t"/>
         </w:pict>
       </w:r>
@@ -1383,7 +1373,6 @@
         <w:ind w:left="720"/>
       </w:pPr>
       <w:r>
-        <w:lastRenderedPageBreak/>
         <w:t xml:space="preserve">5. </w:t>
       </w:r>
       <w:r>
@@ -1424,7 +1413,13 @@
         <w:t xml:space="preserve">particular to the </w:t>
       </w:r>
       <w:r>
-        <w:t xml:space="preserve">major/minors n </w:t>
+        <w:t xml:space="preserve">major/minors </w:t>
+      </w:r>
+      <w:r>
+        <w:t>i</w:t>
+      </w:r>
+      <w:r>
+        <w:t xml:space="preserve">n </w:t>
       </w:r>
       <w:r>
         <w:t>Digital Culture and Data Analytics (DCDA)</w:t>
@@ -1439,6 +1434,7 @@
         <w:ind w:left="1080"/>
       </w:pPr>
       <w:r>
+        <w:lastRenderedPageBreak/>
         <w:t>Students will develop at least basic proficiency with at least one coding language</w:t>
       </w:r>
       <w:r>
@@ -1464,7 +1460,7 @@
         <w:rPr>
           <w:noProof/>
         </w:rPr>
-        <w:pict w14:anchorId="3364FC75">
+        <w:pict w14:anchorId="4A735637">
           <v:rect id="_x0000_i1028" alt="" style="width:468pt;height:.05pt;mso-width-percent:0;mso-height-percent:0;mso-width-percent:0;mso-height-percent:0" o:hralign="center" o:hrstd="t" o:hr="t"/>
         </w:pict>
       </w:r>
@@ -1604,7 +1600,13 @@
         <w:t xml:space="preserve"> </w:t>
       </w:r>
       <w:r>
-        <w:t>Three reflective essays. SR 1 will set the base line of where each student stands at the beginning of their learning journey this semester. SR 2 and SR 3 will serve as kinds of “progress reports” where student track their development and argue for their midterm grade (SR2) and final semester grade (SR3)</w:t>
+        <w:t>Three reflective essays. SR 1 will set the baseline of where each student stands at the beginning of their learning journey this semester. SR 2 and SR 3 will serve as kinds of “progress reports” where student</w:t>
+      </w:r>
+      <w:r>
+        <w:t>s</w:t>
+      </w:r>
+      <w:r>
+        <w:t xml:space="preserve"> track their development and argue for their midterm grade (SR2) and final semester grade (SR3)</w:t>
       </w:r>
     </w:p>
     <w:p>
@@ -1688,7 +1690,6 @@
       <w:bookmarkStart w:id="24" w:name="final-evaluative-exercise"/>
       <w:bookmarkEnd w:id="23"/>
       <w:r>
-        <w:lastRenderedPageBreak/>
         <w:t>Final Evaluative Exercise</w:t>
       </w:r>
     </w:p>
@@ -1716,7 +1717,7 @@
         <w:rPr>
           <w:noProof/>
         </w:rPr>
-        <w:pict w14:anchorId="125F6AEA">
+        <w:pict w14:anchorId="4CFDEC0D">
           <v:rect id="_x0000_i1027" alt="" style="width:468pt;height:.05pt;mso-width-percent:0;mso-height-percent:0;mso-width-percent:0;mso-height-percent:0" o:hralign="center" o:hrstd="t" o:hr="t"/>
         </w:pict>
       </w:r>
@@ -1729,6 +1730,7 @@
       <w:bookmarkEnd w:id="19"/>
       <w:bookmarkEnd w:id="24"/>
       <w:r>
+        <w:lastRenderedPageBreak/>
         <w:t>Grading Philosophy &amp; Policy</w:t>
       </w:r>
     </w:p>
@@ -1909,14 +1911,42 @@
         <w:t>Coding is a practice, not just a theory. Attendance in studio sessions is critical for debugging and peer learning.</w:t>
       </w:r>
       <w:r>
-        <w:t xml:space="preserve"> If you miss class, the instructor will not catch you up during class time, as this will slow down the progress of other students. If you need assistance making up missed work, please make appointment before the next class period meets:  </w:t>
+        <w:t xml:space="preserve"> If you miss class, the instructor </w:t>
+      </w:r>
+      <w:r>
+        <w:rPr>
+          <w:b/>
+          <w:bCs/>
+        </w:rPr>
+        <w:t>will not catch you up during class time,</w:t>
+      </w:r>
+      <w:r>
+        <w:t xml:space="preserve"> as this will slow down the progress of other students. If you need assistance making up missed work, please make </w:t>
+      </w:r>
+      <w:r>
+        <w:t xml:space="preserve">an </w:t>
+      </w:r>
+      <w:r>
+        <w:t xml:space="preserve">appointment before the next class period meets:  </w:t>
       </w:r>
       <w:hyperlink r:id="rId11" w:history="1">
         <w:r>
           <w:rPr>
             <w:rStyle w:val="Hyperlink"/>
           </w:rPr>
-          <w:t>https://calendly.com/c-rode/appointments</w:t>
+          <w:t>https://calendly.co</w:t>
+        </w:r>
+        <w:r>
+          <w:rPr>
+            <w:rStyle w:val="Hyperlink"/>
+          </w:rPr>
+          <w:t>m</w:t>
+        </w:r>
+        <w:r>
+          <w:rPr>
+            <w:rStyle w:val="Hyperlink"/>
+          </w:rPr>
+          <w:t>/c-rode/appointments</w:t>
         </w:r>
       </w:hyperlink>
     </w:p>
@@ -1935,15 +1965,9 @@
     </w:p>
     <w:p>
       <w:pPr>
-        <w:pStyle w:val="BodyText"/>
-      </w:pPr>
-    </w:p>
-    <w:p>
-      <w:pPr>
         <w:spacing w:after="160" w:line="259" w:lineRule="auto"/>
       </w:pPr>
       <w:r>
-        <w:lastRenderedPageBreak/>
         <w:t>Listed below is a breakdown of</w:t>
       </w:r>
       <w:r>
@@ -2164,6 +2188,7 @@
               <w:rPr>
                 <w:b w:val="0"/>
               </w:rPr>
+              <w:lastRenderedPageBreak/>
               <w:t>Self-Reflection Essays (3)</w:t>
             </w:r>
           </w:p>
@@ -2239,7 +2264,7 @@
         <w:rPr>
           <w:noProof/>
         </w:rPr>
-        <w:pict w14:anchorId="205B6EDC">
+        <w:pict w14:anchorId="2D4BCD58">
           <v:rect id="_x0000_i1026" alt="" style="width:468pt;height:.05pt;mso-width-percent:0;mso-height-percent:0;mso-width-percent:0;mso-height-percent:0" o:hralign="center" o:hrstd="t" o:hr="t"/>
         </w:pict>
       </w:r>
@@ -2249,14 +2274,14 @@
         <w:pStyle w:val="Heading1"/>
         <w:spacing w:before="0" w:after="0"/>
       </w:pPr>
-      <w:bookmarkStart w:id="29" w:name="course-policies"/>
-      <w:bookmarkStart w:id="30" w:name="_Toc197069848"/>
+      <w:bookmarkStart w:id="29" w:name="_Toc197069848"/>
+      <w:bookmarkStart w:id="30" w:name="course-policies"/>
       <w:bookmarkEnd w:id="25"/>
       <w:bookmarkEnd w:id="28"/>
       <w:r>
         <w:t>Grading Scale</w:t>
       </w:r>
-      <w:bookmarkEnd w:id="30"/>
+      <w:bookmarkEnd w:id="29"/>
     </w:p>
     <w:p>
       <w:pPr>
@@ -3568,7 +3593,6 @@
         <w:t xml:space="preserve"> for more information.</w:t>
       </w:r>
     </w:p>
-    <w:p/>
     <w:p>
       <w:pPr>
         <w:pStyle w:val="Heading2"/>
@@ -3615,6 +3639,7 @@
     </w:p>
     <w:p>
       <w:r>
+        <w:lastRenderedPageBreak/>
         <w:t>Our class sessions are not available for public consumption or circulation beyond the intended uses for this class. Audio, video, or screen recording (including screen shots, snips, grabs, etc.) is prohibited and can result in a failing grade for this course and suspension of access to University Computing Resources. TCU students are prohibited from sharing any portion of course materials (including videos, PowerPoint slides, assignments, or notes) with others, including on social media, without written permission by the course instructor</w:t>
       </w:r>
       <w:r>
@@ -3774,7 +3799,7 @@
         <w:rPr>
           <w:noProof/>
         </w:rPr>
-        <w:pict w14:anchorId="311A63E8">
+        <w:pict w14:anchorId="2BC3C1DB">
           <v:rect id="_x0000_i1025" alt="" style="width:468pt;height:.05pt;mso-width-percent:0;mso-height-percent:0;mso-width-percent:0;mso-height-percent:0" o:hralign="center" o:hrstd="t" o:hr="t"/>
         </w:pict>
       </w:r>
@@ -3784,7 +3809,7 @@
         <w:pStyle w:val="Heading2"/>
       </w:pPr>
       <w:bookmarkStart w:id="44" w:name="course-schedule"/>
-      <w:bookmarkEnd w:id="29"/>
+      <w:bookmarkEnd w:id="30"/>
       <w:bookmarkEnd w:id="31"/>
       <w:r>
         <w:t xml:space="preserve">Course Schedule </w:t>
@@ -3801,10 +3826,10 @@
         <w:tblLook w:val="0020" w:firstRow="1" w:lastRow="0" w:firstColumn="0" w:lastColumn="0" w:noHBand="0" w:noVBand="0"/>
       </w:tblPr>
       <w:tblGrid>
-        <w:gridCol w:w="2394"/>
-        <w:gridCol w:w="2394"/>
-        <w:gridCol w:w="2394"/>
-        <w:gridCol w:w="2394"/>
+        <w:gridCol w:w="2340"/>
+        <w:gridCol w:w="2340"/>
+        <w:gridCol w:w="2340"/>
+        <w:gridCol w:w="2340"/>
       </w:tblGrid>
       <w:tr>
         <w:trPr>
@@ -3944,7 +3969,6 @@
                 <w:b/>
                 <w:bCs/>
               </w:rPr>
-              <w:lastRenderedPageBreak/>
               <w:t>2</w:t>
             </w:r>
           </w:p>
@@ -4113,6 +4137,11 @@
               <w:t>Lab 3, Project 2</w:t>
             </w:r>
           </w:p>
+          <w:p>
+            <w:pPr>
+              <w:pStyle w:val="Compact"/>
+            </w:pPr>
+          </w:p>
         </w:tc>
       </w:tr>
       <w:tr>
@@ -4129,6 +4158,7 @@
                 <w:b/>
                 <w:bCs/>
               </w:rPr>
+              <w:lastRenderedPageBreak/>
               <w:t>5</w:t>
             </w:r>
           </w:p>
@@ -4769,15 +4799,65 @@
           <w:p>
             <w:pPr>
               <w:pStyle w:val="Compact"/>
-            </w:pPr>
-            <w:r>
               <w:rPr>
                 <w:b/>
                 <w:bCs/>
               </w:rPr>
+            </w:pPr>
+            <w:r>
+              <w:rPr>
+                <w:b/>
+                <w:bCs/>
+              </w:rPr>
               <w:t>15</w:t>
             </w:r>
           </w:p>
+          <w:p>
+            <w:pPr>
+              <w:pStyle w:val="Compact"/>
+              <w:rPr>
+                <w:b/>
+                <w:bCs/>
+              </w:rPr>
+            </w:pPr>
+          </w:p>
+          <w:p>
+            <w:pPr>
+              <w:pStyle w:val="Compact"/>
+              <w:rPr>
+                <w:b/>
+                <w:bCs/>
+              </w:rPr>
+            </w:pPr>
+            <w:r>
+              <w:rPr>
+                <w:b/>
+                <w:bCs/>
+              </w:rPr>
+              <w:t>16</w:t>
+            </w:r>
+          </w:p>
+          <w:p>
+            <w:pPr>
+              <w:pStyle w:val="Compact"/>
+              <w:rPr>
+                <w:b/>
+                <w:bCs/>
+              </w:rPr>
+            </w:pPr>
+          </w:p>
+          <w:p>
+            <w:pPr>
+              <w:pStyle w:val="Compact"/>
+            </w:pPr>
+            <w:r>
+              <w:rPr>
+                <w:b/>
+                <w:bCs/>
+              </w:rPr>
+              <w:t>17</w:t>
+            </w:r>
+          </w:p>
         </w:tc>
         <w:tc>
           <w:tcPr>
@@ -4791,6 +4871,40 @@
               <w:t>Synthesis</w:t>
             </w:r>
           </w:p>
+          <w:p>
+            <w:pPr>
+              <w:pStyle w:val="Compact"/>
+            </w:pPr>
+          </w:p>
+          <w:p>
+            <w:pPr>
+              <w:pStyle w:val="Compact"/>
+            </w:pPr>
+            <w:r>
+              <w:t>Workshop</w:t>
+            </w:r>
+          </w:p>
+          <w:p>
+            <w:pPr>
+              <w:pStyle w:val="Compact"/>
+            </w:pPr>
+          </w:p>
+          <w:p>
+            <w:pPr>
+              <w:pStyle w:val="Compact"/>
+            </w:pPr>
+            <w:r>
+              <w:t xml:space="preserve">Final Exam </w:t>
+            </w:r>
+          </w:p>
+          <w:p>
+            <w:pPr>
+              <w:pStyle w:val="Compact"/>
+            </w:pPr>
+            <w:r>
+              <w:t>Period</w:t>
+            </w:r>
+          </w:p>
         </w:tc>
         <w:tc>
           <w:tcPr>
@@ -4804,6 +4918,32 @@
               <w:t>Final Critiques</w:t>
             </w:r>
           </w:p>
+          <w:p>
+            <w:pPr>
+              <w:pStyle w:val="Compact"/>
+            </w:pPr>
+          </w:p>
+          <w:p>
+            <w:pPr>
+              <w:pStyle w:val="Compact"/>
+            </w:pPr>
+            <w:r>
+              <w:t>Workshop</w:t>
+            </w:r>
+          </w:p>
+          <w:p>
+            <w:pPr>
+              <w:pStyle w:val="Compact"/>
+            </w:pPr>
+          </w:p>
+          <w:p>
+            <w:pPr>
+              <w:pStyle w:val="Compact"/>
+            </w:pPr>
+            <w:r>
+              <w:t>Generative Expressive System Open House</w:t>
+            </w:r>
+          </w:p>
         </w:tc>
         <w:tc>
           <w:tcPr>
@@ -4822,6 +4962,57 @@
               <w:pStyle w:val="Compact"/>
             </w:pPr>
           </w:p>
+          <w:p>
+            <w:pPr>
+              <w:pStyle w:val="Compact"/>
+            </w:pPr>
+          </w:p>
+          <w:p>
+            <w:pPr>
+              <w:pStyle w:val="Compact"/>
+            </w:pPr>
+          </w:p>
+        </w:tc>
+      </w:tr>
+      <w:tr>
+        <w:tc>
+          <w:tcPr>
+            <w:tcW w:w="1980" w:type="dxa"/>
+          </w:tcPr>
+          <w:p>
+            <w:pPr>
+              <w:pStyle w:val="Compact"/>
+              <w:rPr>
+                <w:b/>
+                <w:bCs/>
+              </w:rPr>
+            </w:pPr>
+          </w:p>
+        </w:tc>
+        <w:tc>
+          <w:tcPr>
+            <w:tcW w:w="1980" w:type="dxa"/>
+          </w:tcPr>
+          <w:p>
+            <w:pPr>
+              <w:pStyle w:val="Compact"/>
+            </w:pPr>
+          </w:p>
+        </w:tc>
+        <w:tc>
+          <w:tcPr>
+            <w:tcW w:w="1980" w:type="dxa"/>
+          </w:tcPr>
+          <w:p>
+            <w:pPr>
+              <w:pStyle w:val="Compact"/>
+            </w:pPr>
+          </w:p>
+        </w:tc>
+        <w:tc>
+          <w:tcPr>
+            <w:tcW w:w="1980" w:type="dxa"/>
+          </w:tcPr>
           <w:p>
             <w:pPr>
               <w:pStyle w:val="Compact"/>
@@ -5782,6 +5973,7 @@
   <w:style w:type="character" w:default="1" w:styleId="DefaultParagraphFont">
     <w:name w:val="Default Paragraph Font"/>
     <w:uiPriority w:val="1"/>
+    <w:semiHidden/>
     <w:unhideWhenUsed/>
   </w:style>
   <w:style w:type="table" w:default="1" w:styleId="TableNormal">
@@ -6793,6 +6985,15 @@
     <w:basedOn w:val="DefaultParagraphFont"/>
     <w:link w:val="Footer"/>
     <w:rsid w:val="00BB74D2"/>
+  </w:style>
+  <w:style w:type="character" w:styleId="FollowedHyperlink">
+    <w:name w:val="FollowedHyperlink"/>
+    <w:basedOn w:val="DefaultParagraphFont"/>
+    <w:rsid w:val="00DB78B8"/>
+    <w:rPr>
+      <w:color w:val="96607D" w:themeColor="followedHyperlink"/>
+      <w:u w:val="single"/>
+    </w:rPr>
   </w:style>
 </w:styles>
 </file>

</xml_diff>